<commit_message>
Update Spring 2026 notes and maintenance tooling
</commit_message>
<xml_diff>
--- a/notes/Spring_2026/DATA740/Week01/docx/DATA740_week1_discussion.docx
+++ b/notes/Spring_2026/DATA740/Week01/docx/DATA740_week1_discussion.docx
@@ -21,6 +21,9 @@
             <w:tcW w:w="9350" w:type="dxa"/>
           </w:tcPr>
           <w:p>
+            <w:pPr>
+              <w:spacing w:line="360" w:lineRule="auto"/>
+            </w:pPr>
             <w:r>
               <w:t>Week 1: Discussion</w:t>
             </w:r>
@@ -38,7 +41,7 @@
           </w:tcPr>
           <w:p>
             <w:pPr>
-              <w:spacing w:after="160" w:line="278" w:lineRule="auto"/>
+              <w:spacing w:after="160" w:line="360" w:lineRule="auto"/>
               <w:rPr>
                 <w:b w:val="0"/>
                 <w:bCs w:val="0"/>
@@ -275,7 +278,7 @@
           </w:p>
           <w:p>
             <w:pPr>
-              <w:spacing w:after="160" w:line="278" w:lineRule="auto"/>
+              <w:spacing w:after="160" w:line="360" w:lineRule="auto"/>
               <w:rPr>
                 <w:b w:val="0"/>
                 <w:bCs w:val="0"/>
@@ -409,6 +412,9 @@
             <w:shd w:val="clear" w:color="auto" w:fill="000000" w:themeFill="text1"/>
           </w:tcPr>
           <w:p>
+            <w:pPr>
+              <w:spacing w:line="360" w:lineRule="auto"/>
+            </w:pPr>
             <w:r>
               <w:t>Association for Computing Machinery</w:t>
             </w:r>
@@ -425,6 +431,9 @@
             <w:tcW w:w="9350" w:type="dxa"/>
           </w:tcPr>
           <w:p>
+            <w:pPr>
+              <w:spacing w:line="360" w:lineRule="auto"/>
+            </w:pPr>
             <w:r>
               <w:t>What is the ACM?</w:t>
             </w:r>
@@ -444,6 +453,7 @@
                 <w:ilvl w:val="0"/>
                 <w:numId w:val="1"/>
               </w:numPr>
+              <w:spacing w:line="360" w:lineRule="auto"/>
               <w:rPr>
                 <w:b w:val="0"/>
                 <w:bCs w:val="0"/>
@@ -496,6 +506,7 @@
                 <w:ilvl w:val="0"/>
                 <w:numId w:val="1"/>
               </w:numPr>
+              <w:spacing w:line="360" w:lineRule="auto"/>
               <w:rPr>
                 <w:b w:val="0"/>
                 <w:bCs w:val="0"/>
@@ -572,6 +583,9 @@
             <w:tcW w:w="9350" w:type="dxa"/>
           </w:tcPr>
           <w:p>
+            <w:pPr>
+              <w:spacing w:line="360" w:lineRule="auto"/>
+            </w:pPr>
             <w:r>
               <w:t>History and Foundation</w:t>
             </w:r>
@@ -591,6 +605,7 @@
                 <w:ilvl w:val="0"/>
                 <w:numId w:val="1"/>
               </w:numPr>
+              <w:spacing w:line="360" w:lineRule="auto"/>
               <w:rPr>
                 <w:b w:val="0"/>
                 <w:bCs w:val="0"/>
@@ -616,6 +631,7 @@
                 <w:ilvl w:val="0"/>
                 <w:numId w:val="1"/>
               </w:numPr>
+              <w:spacing w:line="360" w:lineRule="auto"/>
               <w:rPr>
                 <w:b w:val="0"/>
                 <w:bCs w:val="0"/>
@@ -671,6 +687,7 @@
                 <w:ilvl w:val="0"/>
                 <w:numId w:val="1"/>
               </w:numPr>
+              <w:spacing w:line="360" w:lineRule="auto"/>
               <w:rPr>
                 <w:b w:val="0"/>
                 <w:bCs w:val="0"/>
@@ -751,6 +768,9 @@
             <w:tcW w:w="9350" w:type="dxa"/>
           </w:tcPr>
           <w:p>
+            <w:pPr>
+              <w:spacing w:line="360" w:lineRule="auto"/>
+            </w:pPr>
             <w:r>
               <w:t>Organizational Structure</w:t>
             </w:r>
@@ -770,6 +790,7 @@
                 <w:ilvl w:val="0"/>
                 <w:numId w:val="1"/>
               </w:numPr>
+              <w:spacing w:line="360" w:lineRule="auto"/>
               <w:rPr>
                 <w:b w:val="0"/>
                 <w:bCs w:val="0"/>
@@ -816,6 +837,7 @@
                 <w:ilvl w:val="0"/>
                 <w:numId w:val="1"/>
               </w:numPr>
+              <w:spacing w:line="360" w:lineRule="auto"/>
               <w:rPr>
                 <w:b w:val="0"/>
                 <w:bCs w:val="0"/>
@@ -884,6 +906,9 @@
             <w:tcW w:w="9350" w:type="dxa"/>
           </w:tcPr>
           <w:p>
+            <w:pPr>
+              <w:spacing w:line="360" w:lineRule="auto"/>
+            </w:pPr>
             <w:r>
               <w:t>Purpose</w:t>
             </w:r>
@@ -903,6 +928,7 @@
                 <w:ilvl w:val="0"/>
                 <w:numId w:val="2"/>
               </w:numPr>
+              <w:spacing w:line="360" w:lineRule="auto"/>
               <w:rPr>
                 <w:b w:val="0"/>
                 <w:bCs w:val="0"/>
@@ -966,6 +992,7 @@
                 <w:ilvl w:val="0"/>
                 <w:numId w:val="2"/>
               </w:numPr>
+              <w:spacing w:line="360" w:lineRule="auto"/>
               <w:rPr>
                 <w:b w:val="0"/>
                 <w:bCs w:val="0"/>
@@ -1026,6 +1053,7 @@
                 <w:ilvl w:val="0"/>
                 <w:numId w:val="2"/>
               </w:numPr>
+              <w:spacing w:line="360" w:lineRule="auto"/>
               <w:rPr>
                 <w:b w:val="0"/>
                 <w:bCs w:val="0"/>
@@ -1089,6 +1117,7 @@
                 <w:ilvl w:val="0"/>
                 <w:numId w:val="2"/>
               </w:numPr>
+              <w:spacing w:line="360" w:lineRule="auto"/>
               <w:rPr>
                 <w:b w:val="0"/>
                 <w:bCs w:val="0"/>
@@ -1151,7 +1180,11 @@
             <w:tcW w:w="9350" w:type="dxa"/>
           </w:tcPr>
           <w:p>
-            <w:r>
+            <w:pPr>
+              <w:spacing w:line="360" w:lineRule="auto"/>
+            </w:pPr>
+            <w:r>
+              <w:lastRenderedPageBreak/>
               <w:t>Players</w:t>
             </w:r>
           </w:p>
@@ -1170,6 +1203,7 @@
                 <w:ilvl w:val="0"/>
                 <w:numId w:val="3"/>
               </w:numPr>
+              <w:spacing w:line="360" w:lineRule="auto"/>
               <w:rPr>
                 <w:b w:val="0"/>
                 <w:bCs w:val="0"/>
@@ -1190,6 +1224,7 @@
                 <w:ilvl w:val="0"/>
                 <w:numId w:val="3"/>
               </w:numPr>
+              <w:spacing w:line="360" w:lineRule="auto"/>
             </w:pPr>
             <w:r>
               <w:t>researchers</w:t>
@@ -1202,6 +1237,7 @@
                 <w:ilvl w:val="0"/>
                 <w:numId w:val="3"/>
               </w:numPr>
+              <w:spacing w:line="360" w:lineRule="auto"/>
               <w:rPr>
                 <w:b w:val="0"/>
                 <w:bCs w:val="0"/>
@@ -1222,6 +1258,7 @@
                 <w:ilvl w:val="0"/>
                 <w:numId w:val="3"/>
               </w:numPr>
+              <w:spacing w:line="360" w:lineRule="auto"/>
               <w:rPr>
                 <w:b w:val="0"/>
                 <w:bCs w:val="0"/>
@@ -1253,6 +1290,9 @@
             <w:tcW w:w="9350" w:type="dxa"/>
           </w:tcPr>
           <w:p>
+            <w:pPr>
+              <w:spacing w:line="360" w:lineRule="auto"/>
+            </w:pPr>
             <w:r>
               <w:t>Notable Artifacts</w:t>
             </w:r>
@@ -1272,6 +1312,7 @@
                 <w:ilvl w:val="0"/>
                 <w:numId w:val="4"/>
               </w:numPr>
+              <w:spacing w:line="360" w:lineRule="auto"/>
               <w:rPr>
                 <w:b w:val="0"/>
                 <w:bCs w:val="0"/>
@@ -1298,6 +1339,7 @@
                 <w:ilvl w:val="1"/>
                 <w:numId w:val="4"/>
               </w:numPr>
+              <w:spacing w:line="360" w:lineRule="auto"/>
               <w:rPr>
                 <w:b w:val="0"/>
                 <w:bCs w:val="0"/>
@@ -1341,6 +1383,7 @@
                 <w:ilvl w:val="0"/>
                 <w:numId w:val="4"/>
               </w:numPr>
+              <w:spacing w:line="360" w:lineRule="auto"/>
             </w:pPr>
             <w:r>
               <w:t>publications</w:t>
@@ -1353,6 +1396,7 @@
                 <w:ilvl w:val="1"/>
                 <w:numId w:val="4"/>
               </w:numPr>
+              <w:spacing w:line="360" w:lineRule="auto"/>
               <w:rPr>
                 <w:b w:val="0"/>
                 <w:bCs w:val="0"/>
@@ -1373,6 +1417,7 @@
                 <w:ilvl w:val="1"/>
                 <w:numId w:val="4"/>
               </w:numPr>
+              <w:spacing w:line="360" w:lineRule="auto"/>
               <w:rPr>
                 <w:b w:val="0"/>
                 <w:bCs w:val="0"/>
@@ -1389,6 +1434,7 @@
                 <w:ilvl w:val="1"/>
                 <w:numId w:val="4"/>
               </w:numPr>
+              <w:spacing w:line="360" w:lineRule="auto"/>
               <w:rPr>
                 <w:b w:val="0"/>
                 <w:bCs w:val="0"/>
@@ -1409,9 +1455,9 @@
                 <w:ilvl w:val="0"/>
                 <w:numId w:val="4"/>
               </w:numPr>
-            </w:pPr>
-            <w:r>
-              <w:lastRenderedPageBreak/>
+              <w:spacing w:line="360" w:lineRule="auto"/>
+            </w:pPr>
+            <w:r>
               <w:t>conferences</w:t>
             </w:r>
           </w:p>
@@ -1422,6 +1468,7 @@
                 <w:ilvl w:val="1"/>
                 <w:numId w:val="4"/>
               </w:numPr>
+              <w:spacing w:line="360" w:lineRule="auto"/>
               <w:rPr>
                 <w:b w:val="0"/>
                 <w:bCs w:val="0"/>
@@ -1485,6 +1532,7 @@
                 <w:ilvl w:val="0"/>
                 <w:numId w:val="4"/>
               </w:numPr>
+              <w:spacing w:line="360" w:lineRule="auto"/>
               <w:rPr>
                 <w:b w:val="0"/>
                 <w:bCs w:val="0"/>
@@ -1511,6 +1559,7 @@
                 <w:ilvl w:val="1"/>
                 <w:numId w:val="4"/>
               </w:numPr>
+              <w:spacing w:line="360" w:lineRule="auto"/>
               <w:rPr>
                 <w:b w:val="0"/>
                 <w:bCs w:val="0"/>
@@ -1531,6 +1580,7 @@
                 <w:ilvl w:val="1"/>
                 <w:numId w:val="4"/>
               </w:numPr>
+              <w:spacing w:line="360" w:lineRule="auto"/>
               <w:rPr>
                 <w:b w:val="0"/>
                 <w:bCs w:val="0"/>
@@ -1547,6 +1597,7 @@
                 <w:ilvl w:val="1"/>
                 <w:numId w:val="4"/>
               </w:numPr>
+              <w:spacing w:line="360" w:lineRule="auto"/>
               <w:rPr>
                 <w:b w:val="0"/>
                 <w:bCs w:val="0"/>
@@ -1573,13 +1624,13 @@
           </w:tcPr>
           <w:p>
             <w:pPr>
-              <w:rPr>
-                <w:b w:val="0"/>
-                <w:bCs w:val="0"/>
-              </w:rPr>
-            </w:pPr>
-            <w:r>
-              <w:lastRenderedPageBreak/>
+              <w:spacing w:line="360" w:lineRule="auto"/>
+              <w:rPr>
+                <w:b w:val="0"/>
+                <w:bCs w:val="0"/>
+              </w:rPr>
+            </w:pPr>
+            <w:r>
               <w:t>Member</w:t>
             </w:r>
             <w:r>
@@ -1608,6 +1659,7 @@
                 <w:ilvl w:val="0"/>
                 <w:numId w:val="5"/>
               </w:numPr>
+              <w:spacing w:line="360" w:lineRule="auto"/>
               <w:rPr>
                 <w:b w:val="0"/>
                 <w:bCs w:val="0"/>
@@ -1641,6 +1693,7 @@
                 <w:ilvl w:val="0"/>
                 <w:numId w:val="5"/>
               </w:numPr>
+              <w:spacing w:line="360" w:lineRule="auto"/>
               <w:rPr>
                 <w:b w:val="0"/>
                 <w:bCs w:val="0"/>
@@ -1699,6 +1752,9 @@
             <w:tcW w:w="9350" w:type="dxa"/>
           </w:tcPr>
           <w:p>
+            <w:pPr>
+              <w:spacing w:line="360" w:lineRule="auto"/>
+            </w:pPr>
             <w:r>
               <w:t>Recognition and Standards</w:t>
             </w:r>
@@ -1718,6 +1774,7 @@
                 <w:ilvl w:val="0"/>
                 <w:numId w:val="6"/>
               </w:numPr>
+              <w:spacing w:line="360" w:lineRule="auto"/>
               <w:rPr>
                 <w:b w:val="0"/>
                 <w:bCs w:val="0"/>
@@ -1744,6 +1801,7 @@
                 <w:ilvl w:val="0"/>
                 <w:numId w:val="6"/>
               </w:numPr>
+              <w:spacing w:line="360" w:lineRule="auto"/>
               <w:rPr>
                 <w:b w:val="0"/>
                 <w:bCs w:val="0"/>
@@ -1776,7 +1834,11 @@
         </w:tc>
       </w:tr>
     </w:tbl>
-    <w:p/>
+    <w:p>
+      <w:pPr>
+        <w:spacing w:line="360" w:lineRule="auto"/>
+      </w:pPr>
+    </w:p>
     <w:tbl>
       <w:tblPr>
         <w:tblStyle w:val="GridTable4"/>
@@ -1796,6 +1858,9 @@
             <w:tcW w:w="9350" w:type="dxa"/>
           </w:tcPr>
           <w:p>
+            <w:pPr>
+              <w:spacing w:line="360" w:lineRule="auto"/>
+            </w:pPr>
             <w:r>
               <w:t>ACM Code of Ethics and Professional Conduct</w:t>
             </w:r>
@@ -1812,6 +1877,9 @@
             <w:tcW w:w="9350" w:type="dxa"/>
           </w:tcPr>
           <w:p>
+            <w:pPr>
+              <w:spacing w:line="360" w:lineRule="auto"/>
+            </w:pPr>
             <w:r>
               <w:t>What</w:t>
             </w:r>
@@ -1846,8 +1914,10 @@
                 <w:ilvl w:val="0"/>
                 <w:numId w:val="6"/>
               </w:numPr>
-            </w:pPr>
-            <w:r>
+              <w:spacing w:line="360" w:lineRule="auto"/>
+            </w:pPr>
+            <w:r>
+              <w:lastRenderedPageBreak/>
               <w:t xml:space="preserve">guides </w:t>
             </w:r>
             <w:r>
@@ -1895,6 +1965,7 @@
                 <w:ilvl w:val="0"/>
                 <w:numId w:val="6"/>
               </w:numPr>
+              <w:spacing w:line="360" w:lineRule="auto"/>
               <w:rPr>
                 <w:b w:val="0"/>
                 <w:bCs w:val="0"/>
@@ -1931,6 +2002,7 @@
                 <w:ilvl w:val="0"/>
                 <w:numId w:val="6"/>
               </w:numPr>
+              <w:spacing w:line="360" w:lineRule="auto"/>
               <w:rPr>
                 <w:b w:val="0"/>
                 <w:bCs w:val="0"/>
@@ -1987,6 +2059,7 @@
                 <w:ilvl w:val="0"/>
                 <w:numId w:val="6"/>
               </w:numPr>
+              <w:spacing w:line="360" w:lineRule="auto"/>
               <w:rPr>
                 <w:b w:val="0"/>
                 <w:bCs w:val="0"/>
@@ -2040,6 +2113,7 @@
                 <w:ilvl w:val="0"/>
                 <w:numId w:val="6"/>
               </w:numPr>
+              <w:spacing w:line="360" w:lineRule="auto"/>
               <w:rPr>
                 <w:b w:val="0"/>
                 <w:bCs w:val="0"/>
@@ -2092,6 +2166,7 @@
           </w:tcPr>
           <w:p>
             <w:pPr>
+              <w:spacing w:line="360" w:lineRule="auto"/>
               <w:rPr>
                 <w:b w:val="0"/>
                 <w:bCs w:val="0"/>
@@ -2116,6 +2191,7 @@
                 <w:ilvl w:val="0"/>
                 <w:numId w:val="7"/>
               </w:numPr>
+              <w:spacing w:line="360" w:lineRule="auto"/>
               <w:rPr>
                 <w:b w:val="0"/>
                 <w:bCs w:val="0"/>
@@ -2199,6 +2275,7 @@
                 <w:ilvl w:val="0"/>
                 <w:numId w:val="7"/>
               </w:numPr>
+              <w:spacing w:line="360" w:lineRule="auto"/>
               <w:rPr>
                 <w:b w:val="0"/>
                 <w:bCs w:val="0"/>
@@ -2225,6 +2302,7 @@
                 <w:ilvl w:val="1"/>
                 <w:numId w:val="7"/>
               </w:numPr>
+              <w:spacing w:line="360" w:lineRule="auto"/>
               <w:rPr>
                 <w:b w:val="0"/>
                 <w:bCs w:val="0"/>
@@ -2245,6 +2323,7 @@
                 <w:ilvl w:val="1"/>
                 <w:numId w:val="7"/>
               </w:numPr>
+              <w:spacing w:line="360" w:lineRule="auto"/>
               <w:rPr>
                 <w:b w:val="0"/>
                 <w:bCs w:val="0"/>
@@ -2261,6 +2340,7 @@
                 <w:ilvl w:val="1"/>
                 <w:numId w:val="7"/>
               </w:numPr>
+              <w:spacing w:line="360" w:lineRule="auto"/>
               <w:rPr>
                 <w:b w:val="0"/>
                 <w:bCs w:val="0"/>
@@ -2281,6 +2361,7 @@
                 <w:ilvl w:val="1"/>
                 <w:numId w:val="7"/>
               </w:numPr>
+              <w:spacing w:line="360" w:lineRule="auto"/>
               <w:rPr>
                 <w:b w:val="0"/>
                 <w:bCs w:val="0"/>
@@ -2297,6 +2378,7 @@
                 <w:ilvl w:val="1"/>
                 <w:numId w:val="7"/>
               </w:numPr>
+              <w:spacing w:line="360" w:lineRule="auto"/>
               <w:rPr>
                 <w:b w:val="0"/>
                 <w:bCs w:val="0"/>
@@ -2322,6 +2404,9 @@
             <w:tcW w:w="9350" w:type="dxa"/>
           </w:tcPr>
           <w:p>
+            <w:pPr>
+              <w:spacing w:line="360" w:lineRule="auto"/>
+            </w:pPr>
             <w:r>
               <w:t>Section 1: General Ethical Principles</w:t>
             </w:r>
@@ -2341,6 +2426,7 @@
                 <w:ilvl w:val="0"/>
                 <w:numId w:val="8"/>
               </w:numPr>
+              <w:spacing w:line="360" w:lineRule="auto"/>
               <w:rPr>
                 <w:b w:val="0"/>
                 <w:bCs w:val="0"/>
@@ -2377,6 +2463,7 @@
                 <w:ilvl w:val="1"/>
                 <w:numId w:val="8"/>
               </w:numPr>
+              <w:spacing w:line="360" w:lineRule="auto"/>
               <w:rPr>
                 <w:b w:val="0"/>
                 <w:bCs w:val="0"/>
@@ -2411,6 +2498,7 @@
                 <w:ilvl w:val="1"/>
                 <w:numId w:val="8"/>
               </w:numPr>
+              <w:spacing w:line="360" w:lineRule="auto"/>
             </w:pPr>
             <w:r>
               <w:t>consider how work affects all people</w:t>
@@ -2423,6 +2511,7 @@
                 <w:ilvl w:val="1"/>
                 <w:numId w:val="8"/>
               </w:numPr>
+              <w:spacing w:line="360" w:lineRule="auto"/>
               <w:rPr>
                 <w:b w:val="0"/>
                 <w:bCs w:val="0"/>
@@ -2443,6 +2532,7 @@
                 <w:ilvl w:val="1"/>
                 <w:numId w:val="8"/>
               </w:numPr>
+              <w:spacing w:line="360" w:lineRule="auto"/>
             </w:pPr>
             <w:r>
               <w:t>support environmental sustainability</w:t>
@@ -2455,6 +2545,7 @@
                 <w:ilvl w:val="0"/>
                 <w:numId w:val="8"/>
               </w:numPr>
+              <w:spacing w:line="360" w:lineRule="auto"/>
               <w:rPr>
                 <w:b w:val="0"/>
                 <w:bCs w:val="0"/>
@@ -2475,6 +2566,7 @@
                 <w:ilvl w:val="1"/>
                 <w:numId w:val="8"/>
               </w:numPr>
+              <w:spacing w:line="360" w:lineRule="auto"/>
             </w:pPr>
             <w:r>
               <w:t>think about how work could injure people, p</w:t>
@@ -2490,6 +2582,7 @@
                 <w:ilvl w:val="1"/>
                 <w:numId w:val="8"/>
               </w:numPr>
+              <w:spacing w:line="360" w:lineRule="auto"/>
               <w:rPr>
                 <w:b w:val="0"/>
                 <w:bCs w:val="0"/>
@@ -2510,6 +2603,7 @@
                 <w:ilvl w:val="1"/>
                 <w:numId w:val="8"/>
               </w:numPr>
+              <w:spacing w:line="360" w:lineRule="auto"/>
             </w:pPr>
             <w:r>
               <w:t>report harm risk to potential affected</w:t>
@@ -2522,6 +2616,7 @@
                 <w:ilvl w:val="1"/>
                 <w:numId w:val="8"/>
               </w:numPr>
+              <w:spacing w:line="360" w:lineRule="auto"/>
               <w:rPr>
                 <w:b w:val="0"/>
                 <w:bCs w:val="0"/>
@@ -2542,10 +2637,45 @@
                 <w:ilvl w:val="0"/>
                 <w:numId w:val="8"/>
               </w:numPr>
+              <w:spacing w:line="360" w:lineRule="auto"/>
+            </w:pPr>
+            <w:r>
+              <w:t>be honest and trustworthy</w:t>
+            </w:r>
+          </w:p>
+          <w:p>
+            <w:pPr>
+              <w:pStyle w:val="ListParagraph"/>
+              <w:numPr>
+                <w:ilvl w:val="1"/>
+                <w:numId w:val="8"/>
+              </w:numPr>
+              <w:spacing w:line="360" w:lineRule="auto"/>
+              <w:rPr>
+                <w:b w:val="0"/>
+                <w:bCs w:val="0"/>
+              </w:rPr>
+            </w:pPr>
+            <w:r>
+              <w:rPr>
+                <w:b w:val="0"/>
+                <w:bCs w:val="0"/>
+              </w:rPr>
+              <w:t>tell the truth about systems, risks, and capabilities</w:t>
+            </w:r>
+          </w:p>
+          <w:p>
+            <w:pPr>
+              <w:pStyle w:val="ListParagraph"/>
+              <w:numPr>
+                <w:ilvl w:val="1"/>
+                <w:numId w:val="8"/>
+              </w:numPr>
+              <w:spacing w:line="360" w:lineRule="auto"/>
             </w:pPr>
             <w:r>
               <w:lastRenderedPageBreak/>
-              <w:t>be honest and trustworthy</w:t>
+              <w:t>do not hide mistakes or misleading information</w:t>
             </w:r>
           </w:p>
           <w:p>
@@ -2555,29 +2685,31 @@
                 <w:ilvl w:val="1"/>
                 <w:numId w:val="8"/>
               </w:numPr>
-              <w:rPr>
-                <w:b w:val="0"/>
-                <w:bCs w:val="0"/>
-              </w:rPr>
-            </w:pPr>
-            <w:r>
-              <w:rPr>
-                <w:b w:val="0"/>
-                <w:bCs w:val="0"/>
-              </w:rPr>
-              <w:t>tell the truth about systems, risks, and capabilities</w:t>
-            </w:r>
-          </w:p>
-          <w:p>
-            <w:pPr>
-              <w:pStyle w:val="ListParagraph"/>
-              <w:numPr>
-                <w:ilvl w:val="1"/>
+              <w:spacing w:line="360" w:lineRule="auto"/>
+              <w:rPr>
+                <w:b w:val="0"/>
+                <w:bCs w:val="0"/>
+              </w:rPr>
+            </w:pPr>
+            <w:r>
+              <w:rPr>
+                <w:b w:val="0"/>
+                <w:bCs w:val="0"/>
+              </w:rPr>
+              <w:t>be clear about qualifications and conflicts of interest</w:t>
+            </w:r>
+          </w:p>
+          <w:p>
+            <w:pPr>
+              <w:pStyle w:val="ListParagraph"/>
+              <w:numPr>
+                <w:ilvl w:val="0"/>
                 <w:numId w:val="8"/>
               </w:numPr>
-            </w:pPr>
-            <w:r>
-              <w:t>do not hide mistakes or misleading information</w:t>
+              <w:spacing w:line="360" w:lineRule="auto"/>
+            </w:pPr>
+            <w:r>
+              <w:t>be fair and prevent discrimination</w:t>
             </w:r>
           </w:p>
           <w:p>
@@ -2587,29 +2719,31 @@
                 <w:ilvl w:val="1"/>
                 <w:numId w:val="8"/>
               </w:numPr>
-              <w:rPr>
-                <w:b w:val="0"/>
-                <w:bCs w:val="0"/>
-              </w:rPr>
-            </w:pPr>
-            <w:r>
-              <w:rPr>
-                <w:b w:val="0"/>
-                <w:bCs w:val="0"/>
-              </w:rPr>
-              <w:t>be clear about qualifications and conflicts of interest</w:t>
-            </w:r>
-          </w:p>
-          <w:p>
-            <w:pPr>
-              <w:pStyle w:val="ListParagraph"/>
-              <w:numPr>
-                <w:ilvl w:val="0"/>
+              <w:spacing w:line="360" w:lineRule="auto"/>
+              <w:rPr>
+                <w:b w:val="0"/>
+                <w:bCs w:val="0"/>
+              </w:rPr>
+            </w:pPr>
+            <w:r>
+              <w:rPr>
+                <w:b w:val="0"/>
+                <w:bCs w:val="0"/>
+              </w:rPr>
+              <w:t>treat people equally and with respect</w:t>
+            </w:r>
+          </w:p>
+          <w:p>
+            <w:pPr>
+              <w:pStyle w:val="ListParagraph"/>
+              <w:numPr>
+                <w:ilvl w:val="1"/>
                 <w:numId w:val="8"/>
               </w:numPr>
-            </w:pPr>
-            <w:r>
-              <w:t>be fair and prevent discrimination</w:t>
+              <w:spacing w:line="360" w:lineRule="auto"/>
+            </w:pPr>
+            <w:r>
+              <w:t>avoid decisions or systems that exclude or harm groups</w:t>
             </w:r>
           </w:p>
           <w:p>
@@ -2619,29 +2753,38 @@
                 <w:ilvl w:val="1"/>
                 <w:numId w:val="8"/>
               </w:numPr>
-              <w:rPr>
-                <w:b w:val="0"/>
-                <w:bCs w:val="0"/>
-              </w:rPr>
-            </w:pPr>
-            <w:r>
-              <w:rPr>
-                <w:b w:val="0"/>
-                <w:bCs w:val="0"/>
-              </w:rPr>
-              <w:t>treat people equally and with respect</w:t>
-            </w:r>
-          </w:p>
-          <w:p>
-            <w:pPr>
-              <w:pStyle w:val="ListParagraph"/>
-              <w:numPr>
-                <w:ilvl w:val="1"/>
+              <w:spacing w:line="360" w:lineRule="auto"/>
+              <w:rPr>
+                <w:b w:val="0"/>
+                <w:bCs w:val="0"/>
+              </w:rPr>
+            </w:pPr>
+            <w:r>
+              <w:rPr>
+                <w:b w:val="0"/>
+                <w:bCs w:val="0"/>
+              </w:rPr>
+              <w:t xml:space="preserve">support </w:t>
+            </w:r>
+            <w:r>
+              <w:rPr>
+                <w:b w:val="0"/>
+                <w:bCs w:val="0"/>
+              </w:rPr>
+              <w:t>inclusive and accessible technology</w:t>
+            </w:r>
+          </w:p>
+          <w:p>
+            <w:pPr>
+              <w:pStyle w:val="ListParagraph"/>
+              <w:numPr>
+                <w:ilvl w:val="0"/>
                 <w:numId w:val="8"/>
               </w:numPr>
-            </w:pPr>
-            <w:r>
-              <w:t>avoid decisions or systems that exclude or harm groups</w:t>
+              <w:spacing w:line="360" w:lineRule="auto"/>
+            </w:pPr>
+            <w:r>
+              <w:t>respect other’s work</w:t>
             </w:r>
           </w:p>
           <w:p>
@@ -2651,36 +2794,31 @@
                 <w:ilvl w:val="1"/>
                 <w:numId w:val="8"/>
               </w:numPr>
-              <w:rPr>
-                <w:b w:val="0"/>
-                <w:bCs w:val="0"/>
-              </w:rPr>
-            </w:pPr>
-            <w:r>
-              <w:rPr>
-                <w:b w:val="0"/>
-                <w:bCs w:val="0"/>
-              </w:rPr>
-              <w:t xml:space="preserve">support </w:t>
-            </w:r>
-            <w:r>
-              <w:rPr>
-                <w:b w:val="0"/>
-                <w:bCs w:val="0"/>
-              </w:rPr>
-              <w:t>inclusive and accessible technology</w:t>
-            </w:r>
-          </w:p>
-          <w:p>
-            <w:pPr>
-              <w:pStyle w:val="ListParagraph"/>
-              <w:numPr>
-                <w:ilvl w:val="0"/>
+              <w:spacing w:line="360" w:lineRule="auto"/>
+              <w:rPr>
+                <w:b w:val="0"/>
+                <w:bCs w:val="0"/>
+              </w:rPr>
+            </w:pPr>
+            <w:r>
+              <w:rPr>
+                <w:b w:val="0"/>
+                <w:bCs w:val="0"/>
+              </w:rPr>
+              <w:t>credit creators of ideas and inventions</w:t>
+            </w:r>
+          </w:p>
+          <w:p>
+            <w:pPr>
+              <w:pStyle w:val="ListParagraph"/>
+              <w:numPr>
+                <w:ilvl w:val="1"/>
                 <w:numId w:val="8"/>
               </w:numPr>
-            </w:pPr>
-            <w:r>
-              <w:t>respect other’s work</w:t>
+              <w:spacing w:line="360" w:lineRule="auto"/>
+            </w:pPr>
+            <w:r>
+              <w:t>respect copyrights, patents, and licenses</w:t>
             </w:r>
           </w:p>
           <w:p>
@@ -2690,29 +2828,31 @@
                 <w:ilvl w:val="1"/>
                 <w:numId w:val="8"/>
               </w:numPr>
-              <w:rPr>
-                <w:b w:val="0"/>
-                <w:bCs w:val="0"/>
-              </w:rPr>
-            </w:pPr>
-            <w:r>
-              <w:rPr>
-                <w:b w:val="0"/>
-                <w:bCs w:val="0"/>
-              </w:rPr>
-              <w:t>credit creators of ideas and inventions</w:t>
-            </w:r>
-          </w:p>
-          <w:p>
-            <w:pPr>
-              <w:pStyle w:val="ListParagraph"/>
-              <w:numPr>
-                <w:ilvl w:val="1"/>
+              <w:spacing w:line="360" w:lineRule="auto"/>
+              <w:rPr>
+                <w:b w:val="0"/>
+                <w:bCs w:val="0"/>
+              </w:rPr>
+            </w:pPr>
+            <w:r>
+              <w:rPr>
+                <w:b w:val="0"/>
+                <w:bCs w:val="0"/>
+              </w:rPr>
+              <w:t>support sharing when it benefits society</w:t>
+            </w:r>
+          </w:p>
+          <w:p>
+            <w:pPr>
+              <w:pStyle w:val="ListParagraph"/>
+              <w:numPr>
+                <w:ilvl w:val="0"/>
                 <w:numId w:val="8"/>
               </w:numPr>
-            </w:pPr>
-            <w:r>
-              <w:t>respect copyrights, patents, and licenses</w:t>
+              <w:spacing w:line="360" w:lineRule="auto"/>
+            </w:pPr>
+            <w:r>
+              <w:t>respect privacy</w:t>
             </w:r>
           </w:p>
           <w:p>
@@ -2722,29 +2862,31 @@
                 <w:ilvl w:val="1"/>
                 <w:numId w:val="8"/>
               </w:numPr>
-              <w:rPr>
-                <w:b w:val="0"/>
-                <w:bCs w:val="0"/>
-              </w:rPr>
-            </w:pPr>
-            <w:r>
-              <w:rPr>
-                <w:b w:val="0"/>
-                <w:bCs w:val="0"/>
-              </w:rPr>
-              <w:t>support sharing when it benefits society</w:t>
-            </w:r>
-          </w:p>
-          <w:p>
-            <w:pPr>
-              <w:pStyle w:val="ListParagraph"/>
-              <w:numPr>
-                <w:ilvl w:val="0"/>
+              <w:spacing w:line="360" w:lineRule="auto"/>
+              <w:rPr>
+                <w:b w:val="0"/>
+                <w:bCs w:val="0"/>
+              </w:rPr>
+            </w:pPr>
+            <w:r>
+              <w:rPr>
+                <w:b w:val="0"/>
+                <w:bCs w:val="0"/>
+              </w:rPr>
+              <w:t>protect personal information</w:t>
+            </w:r>
+          </w:p>
+          <w:p>
+            <w:pPr>
+              <w:pStyle w:val="ListParagraph"/>
+              <w:numPr>
+                <w:ilvl w:val="1"/>
                 <w:numId w:val="8"/>
               </w:numPr>
-            </w:pPr>
-            <w:r>
-              <w:t>respect privacy</w:t>
+              <w:spacing w:line="360" w:lineRule="auto"/>
+            </w:pPr>
+            <w:r>
+              <w:t>collect only what is necessary</w:t>
             </w:r>
           </w:p>
           <w:p>
@@ -2754,17 +2896,18 @@
                 <w:ilvl w:val="1"/>
                 <w:numId w:val="8"/>
               </w:numPr>
-              <w:rPr>
-                <w:b w:val="0"/>
-                <w:bCs w:val="0"/>
-              </w:rPr>
-            </w:pPr>
-            <w:r>
-              <w:rPr>
-                <w:b w:val="0"/>
-                <w:bCs w:val="0"/>
-              </w:rPr>
-              <w:t>protect personal information</w:t>
+              <w:spacing w:line="360" w:lineRule="auto"/>
+              <w:rPr>
+                <w:b w:val="0"/>
+                <w:bCs w:val="0"/>
+              </w:rPr>
+            </w:pPr>
+            <w:r>
+              <w:rPr>
+                <w:b w:val="0"/>
+                <w:bCs w:val="0"/>
+              </w:rPr>
+              <w:t>explain clearly how data is used</w:t>
             </w:r>
           </w:p>
           <w:p>
@@ -2774,29 +2917,31 @@
                 <w:ilvl w:val="1"/>
                 <w:numId w:val="8"/>
               </w:numPr>
-            </w:pPr>
-            <w:r>
-              <w:t>collect only what is necessary</w:t>
-            </w:r>
-          </w:p>
-          <w:p>
-            <w:pPr>
-              <w:pStyle w:val="ListParagraph"/>
-              <w:numPr>
-                <w:ilvl w:val="1"/>
+              <w:spacing w:line="360" w:lineRule="auto"/>
+            </w:pPr>
+            <w:r>
+              <w:t>prevent unauthorized access</w:t>
+            </w:r>
+          </w:p>
+          <w:p>
+            <w:pPr>
+              <w:pStyle w:val="ListParagraph"/>
+              <w:numPr>
+                <w:ilvl w:val="0"/>
                 <w:numId w:val="8"/>
               </w:numPr>
-              <w:rPr>
-                <w:b w:val="0"/>
-                <w:bCs w:val="0"/>
-              </w:rPr>
-            </w:pPr>
-            <w:r>
-              <w:rPr>
-                <w:b w:val="0"/>
-                <w:bCs w:val="0"/>
-              </w:rPr>
-              <w:t>explain clearly how data is used</w:t>
+              <w:spacing w:line="360" w:lineRule="auto"/>
+              <w:rPr>
+                <w:b w:val="0"/>
+                <w:bCs w:val="0"/>
+              </w:rPr>
+            </w:pPr>
+            <w:r>
+              <w:rPr>
+                <w:b w:val="0"/>
+                <w:bCs w:val="0"/>
+              </w:rPr>
+              <w:t>honor confidentiality</w:t>
             </w:r>
           </w:p>
           <w:p>
@@ -2806,50 +2951,20 @@
                 <w:ilvl w:val="1"/>
                 <w:numId w:val="8"/>
               </w:numPr>
-            </w:pPr>
-            <w:r>
-              <w:t>prevent unauthorized access</w:t>
-            </w:r>
-          </w:p>
-          <w:p>
-            <w:pPr>
-              <w:pStyle w:val="ListParagraph"/>
-              <w:numPr>
-                <w:ilvl w:val="0"/>
+              <w:spacing w:line="360" w:lineRule="auto"/>
+            </w:pPr>
+            <w:r>
+              <w:t>keep trusted information private</w:t>
+            </w:r>
+          </w:p>
+          <w:p>
+            <w:pPr>
+              <w:pStyle w:val="ListParagraph"/>
+              <w:numPr>
+                <w:ilvl w:val="1"/>
                 <w:numId w:val="8"/>
               </w:numPr>
-              <w:rPr>
-                <w:b w:val="0"/>
-                <w:bCs w:val="0"/>
-              </w:rPr>
-            </w:pPr>
-            <w:r>
-              <w:rPr>
-                <w:b w:val="0"/>
-                <w:bCs w:val="0"/>
-              </w:rPr>
-              <w:t>honor confidentiality</w:t>
-            </w:r>
-          </w:p>
-          <w:p>
-            <w:pPr>
-              <w:pStyle w:val="ListParagraph"/>
-              <w:numPr>
-                <w:ilvl w:val="1"/>
-                <w:numId w:val="8"/>
-              </w:numPr>
-            </w:pPr>
-            <w:r>
-              <w:t>keep trusted information private</w:t>
-            </w:r>
-          </w:p>
-          <w:p>
-            <w:pPr>
-              <w:pStyle w:val="ListParagraph"/>
-              <w:numPr>
-                <w:ilvl w:val="1"/>
-                <w:numId w:val="8"/>
-              </w:numPr>
+              <w:spacing w:line="360" w:lineRule="auto"/>
               <w:rPr>
                 <w:b w:val="0"/>
                 <w:bCs w:val="0"/>
@@ -2875,6 +2990,9 @@
             <w:tcW w:w="9350" w:type="dxa"/>
           </w:tcPr>
           <w:p>
+            <w:pPr>
+              <w:spacing w:line="360" w:lineRule="auto"/>
+            </w:pPr>
             <w:r>
               <w:lastRenderedPageBreak/>
               <w:t>Section 2: Professional Responsibilities</w:t>
@@ -2895,6 +3013,7 @@
                 <w:ilvl w:val="0"/>
                 <w:numId w:val="9"/>
               </w:numPr>
+              <w:spacing w:line="360" w:lineRule="auto"/>
               <w:rPr>
                 <w:b w:val="0"/>
                 <w:bCs w:val="0"/>
@@ -2915,6 +3034,7 @@
                 <w:ilvl w:val="0"/>
                 <w:numId w:val="9"/>
               </w:numPr>
+              <w:spacing w:line="360" w:lineRule="auto"/>
             </w:pPr>
             <w:r>
               <w:t>share honest information about progress, risks, and results</w:t>
@@ -2927,6 +3047,7 @@
                 <w:ilvl w:val="0"/>
                 <w:numId w:val="9"/>
               </w:numPr>
+              <w:spacing w:line="360" w:lineRule="auto"/>
               <w:rPr>
                 <w:b w:val="0"/>
                 <w:bCs w:val="0"/>
@@ -2954,6 +3075,7 @@
                 <w:ilvl w:val="0"/>
                 <w:numId w:val="9"/>
               </w:numPr>
+              <w:spacing w:line="360" w:lineRule="auto"/>
             </w:pPr>
             <w:r>
               <w:t>continually improve their abilities</w:t>
@@ -2966,6 +3088,7 @@
                 <w:ilvl w:val="0"/>
                 <w:numId w:val="9"/>
               </w:numPr>
+              <w:spacing w:line="360" w:lineRule="auto"/>
               <w:rPr>
                 <w:b w:val="0"/>
                 <w:bCs w:val="0"/>
@@ -2991,6 +3114,9 @@
             <w:tcW w:w="9350" w:type="dxa"/>
           </w:tcPr>
           <w:p>
+            <w:pPr>
+              <w:spacing w:line="360" w:lineRule="auto"/>
+            </w:pPr>
             <w:r>
               <w:t>Section 3: Leadership Principles</w:t>
             </w:r>
@@ -3010,6 +3136,7 @@
                 <w:ilvl w:val="0"/>
                 <w:numId w:val="9"/>
               </w:numPr>
+              <w:spacing w:line="360" w:lineRule="auto"/>
             </w:pPr>
             <w:r>
               <w:t>set positive ethical examples</w:t>
@@ -3022,6 +3149,7 @@
                 <w:ilvl w:val="0"/>
                 <w:numId w:val="9"/>
               </w:numPr>
+              <w:spacing w:line="360" w:lineRule="auto"/>
               <w:rPr>
                 <w:b w:val="0"/>
                 <w:bCs w:val="0"/>
@@ -3042,6 +3170,7 @@
                 <w:ilvl w:val="0"/>
                 <w:numId w:val="9"/>
               </w:numPr>
+              <w:spacing w:line="360" w:lineRule="auto"/>
             </w:pPr>
             <w:r>
               <w:t>guide teams to follow The Code</w:t>
@@ -3054,16 +3183,18 @@
                 <w:ilvl w:val="0"/>
                 <w:numId w:val="9"/>
               </w:numPr>
-              <w:rPr>
-                <w:b w:val="0"/>
-                <w:bCs w:val="0"/>
-              </w:rPr>
-            </w:pPr>
-            <w:r>
-              <w:rPr>
-                <w:b w:val="0"/>
-                <w:bCs w:val="0"/>
-              </w:rPr>
+              <w:spacing w:line="360" w:lineRule="auto"/>
+              <w:rPr>
+                <w:b w:val="0"/>
+                <w:bCs w:val="0"/>
+              </w:rPr>
+            </w:pPr>
+            <w:r>
+              <w:rPr>
+                <w:b w:val="0"/>
+                <w:bCs w:val="0"/>
+              </w:rPr>
+              <w:lastRenderedPageBreak/>
               <w:t>consider the wider impact of technology on society</w:t>
             </w:r>
           </w:p>
@@ -3079,7 +3210,11 @@
             <w:tcW w:w="9350" w:type="dxa"/>
           </w:tcPr>
           <w:p>
-            <w:r>
+            <w:pPr>
+              <w:spacing w:line="360" w:lineRule="auto"/>
+            </w:pPr>
+            <w:r>
+              <w:lastRenderedPageBreak/>
               <w:t>Section 4: Compliance with The Code</w:t>
             </w:r>
           </w:p>
@@ -3098,6 +3233,7 @@
                 <w:ilvl w:val="0"/>
                 <w:numId w:val="9"/>
               </w:numPr>
+              <w:spacing w:line="360" w:lineRule="auto"/>
               <w:rPr>
                 <w:b w:val="0"/>
                 <w:bCs w:val="0"/>
@@ -3118,6 +3254,7 @@
                 <w:ilvl w:val="1"/>
                 <w:numId w:val="9"/>
               </w:numPr>
+              <w:spacing w:line="360" w:lineRule="auto"/>
             </w:pPr>
             <w:r>
               <w:t>uphold these principles</w:t>
@@ -3130,6 +3267,7 @@
                 <w:ilvl w:val="1"/>
                 <w:numId w:val="9"/>
               </w:numPr>
+              <w:spacing w:line="360" w:lineRule="auto"/>
               <w:rPr>
                 <w:b w:val="0"/>
                 <w:bCs w:val="0"/>
@@ -3150,6 +3288,7 @@
                 <w:ilvl w:val="1"/>
                 <w:numId w:val="9"/>
               </w:numPr>
+              <w:spacing w:line="360" w:lineRule="auto"/>
             </w:pPr>
             <w:r>
               <w:t>treat violations seriously</w:t>
@@ -3162,6 +3301,7 @@
                 <w:ilvl w:val="1"/>
                 <w:numId w:val="9"/>
               </w:numPr>
+              <w:spacing w:line="360" w:lineRule="auto"/>
               <w:rPr>
                 <w:b w:val="0"/>
                 <w:bCs w:val="0"/>
@@ -3187,6 +3327,9 @@
             <w:tcW w:w="9350" w:type="dxa"/>
           </w:tcPr>
           <w:p>
+            <w:pPr>
+              <w:spacing w:line="360" w:lineRule="auto"/>
+            </w:pPr>
             <w:r>
               <w:t>The Code in 2026</w:t>
             </w:r>
@@ -3206,6 +3349,7 @@
                 <w:ilvl w:val="0"/>
                 <w:numId w:val="9"/>
               </w:numPr>
+              <w:spacing w:line="360" w:lineRule="auto"/>
               <w:rPr>
                 <w:b w:val="0"/>
                 <w:bCs w:val="0"/>
@@ -3226,6 +3370,7 @@
                 <w:ilvl w:val="0"/>
                 <w:numId w:val="9"/>
               </w:numPr>
+              <w:spacing w:line="360" w:lineRule="auto"/>
             </w:pPr>
             <w:r>
               <w:t>updated domains</w:t>
@@ -3238,6 +3383,7 @@
                 <w:ilvl w:val="1"/>
                 <w:numId w:val="9"/>
               </w:numPr>
+              <w:spacing w:line="360" w:lineRule="auto"/>
               <w:rPr>
                 <w:b w:val="0"/>
                 <w:bCs w:val="0"/>
@@ -3258,6 +3404,7 @@
                 <w:ilvl w:val="1"/>
                 <w:numId w:val="9"/>
               </w:numPr>
+              <w:spacing w:line="360" w:lineRule="auto"/>
             </w:pPr>
             <w:r>
               <w:t>data privacy</w:t>
@@ -3270,17 +3417,17 @@
                 <w:ilvl w:val="1"/>
                 <w:numId w:val="9"/>
               </w:numPr>
-              <w:rPr>
-                <w:b w:val="0"/>
-                <w:bCs w:val="0"/>
-              </w:rPr>
-            </w:pPr>
-            <w:r>
-              <w:rPr>
-                <w:b w:val="0"/>
-                <w:bCs w:val="0"/>
-              </w:rPr>
-              <w:lastRenderedPageBreak/>
+              <w:spacing w:line="360" w:lineRule="auto"/>
+              <w:rPr>
+                <w:b w:val="0"/>
+                <w:bCs w:val="0"/>
+              </w:rPr>
+            </w:pPr>
+            <w:r>
+              <w:rPr>
+                <w:b w:val="0"/>
+                <w:bCs w:val="0"/>
+              </w:rPr>
               <w:t>global impact of technology</w:t>
             </w:r>
           </w:p>
@@ -3291,6 +3438,7 @@
                 <w:ilvl w:val="1"/>
                 <w:numId w:val="9"/>
               </w:numPr>
+              <w:spacing w:line="360" w:lineRule="auto"/>
               <w:rPr>
                 <w:b w:val="0"/>
                 <w:bCs w:val="0"/>
@@ -3336,8 +3484,10 @@
             <w:shd w:val="clear" w:color="auto" w:fill="000000" w:themeFill="text1"/>
           </w:tcPr>
           <w:p>
-            <w:r>
-              <w:lastRenderedPageBreak/>
+            <w:pPr>
+              <w:spacing w:line="360" w:lineRule="auto"/>
+            </w:pPr>
+            <w:r>
               <w:t>The EU Artificial Intelligence Act</w:t>
             </w:r>
           </w:p>
@@ -3351,7 +3501,7 @@
           </w:tcPr>
           <w:p>
             <w:pPr>
-              <w:spacing w:after="160" w:line="278" w:lineRule="auto"/>
+              <w:spacing w:after="160" w:line="360" w:lineRule="auto"/>
               <w:rPr>
                 <w:b w:val="0"/>
                 <w:bCs w:val="0"/>
@@ -3546,7 +3696,7 @@
           </w:p>
           <w:p>
             <w:pPr>
-              <w:spacing w:after="160" w:line="278" w:lineRule="auto"/>
+              <w:spacing w:after="160" w:line="360" w:lineRule="auto"/>
               <w:rPr>
                 <w:b w:val="0"/>
                 <w:bCs w:val="0"/>
@@ -3566,7 +3716,11 @@
         </w:tc>
       </w:tr>
     </w:tbl>
-    <w:p/>
+    <w:p>
+      <w:pPr>
+        <w:spacing w:line="360" w:lineRule="auto"/>
+      </w:pPr>
+    </w:p>
     <w:tbl>
       <w:tblPr>
         <w:tblStyle w:val="GridTable4"/>
@@ -3586,6 +3740,9 @@
             <w:tcW w:w="9350" w:type="dxa"/>
           </w:tcPr>
           <w:p>
+            <w:pPr>
+              <w:spacing w:line="360" w:lineRule="auto"/>
+            </w:pPr>
             <w:r>
               <w:t>High-Level Summary</w:t>
             </w:r>
@@ -3602,6 +3759,9 @@
             <w:tcW w:w="9350" w:type="dxa"/>
           </w:tcPr>
           <w:p>
+            <w:pPr>
+              <w:spacing w:line="360" w:lineRule="auto"/>
+            </w:pPr>
             <w:r>
               <w:t>AI Classification</w:t>
             </w:r>
@@ -3624,6 +3784,7 @@
                 <w:ilvl w:val="0"/>
                 <w:numId w:val="10"/>
               </w:numPr>
+              <w:spacing w:line="360" w:lineRule="auto"/>
             </w:pPr>
             <w:r>
               <w:t>unacceptable risk</w:t>
@@ -3636,6 +3797,7 @@
                 <w:ilvl w:val="1"/>
                 <w:numId w:val="10"/>
               </w:numPr>
+              <w:spacing w:line="360" w:lineRule="auto"/>
               <w:rPr>
                 <w:b w:val="0"/>
                 <w:bCs w:val="0"/>
@@ -3656,6 +3818,7 @@
                 <w:ilvl w:val="0"/>
                 <w:numId w:val="10"/>
               </w:numPr>
+              <w:spacing w:line="360" w:lineRule="auto"/>
             </w:pPr>
             <w:r>
               <w:t>high risk</w:t>
@@ -3668,6 +3831,7 @@
                 <w:ilvl w:val="1"/>
                 <w:numId w:val="10"/>
               </w:numPr>
+              <w:spacing w:line="360" w:lineRule="auto"/>
               <w:rPr>
                 <w:b w:val="0"/>
                 <w:bCs w:val="0"/>
@@ -3688,6 +3852,7 @@
                 <w:ilvl w:val="0"/>
                 <w:numId w:val="10"/>
               </w:numPr>
+              <w:spacing w:line="360" w:lineRule="auto"/>
             </w:pPr>
             <w:r>
               <w:t>limited risk</w:t>
@@ -3700,16 +3865,18 @@
                 <w:ilvl w:val="1"/>
                 <w:numId w:val="10"/>
               </w:numPr>
-              <w:rPr>
-                <w:b w:val="0"/>
-                <w:bCs w:val="0"/>
-              </w:rPr>
-            </w:pPr>
-            <w:r>
-              <w:rPr>
-                <w:b w:val="0"/>
-                <w:bCs w:val="0"/>
-              </w:rPr>
+              <w:spacing w:line="360" w:lineRule="auto"/>
+              <w:rPr>
+                <w:b w:val="0"/>
+                <w:bCs w:val="0"/>
+              </w:rPr>
+            </w:pPr>
+            <w:r>
+              <w:rPr>
+                <w:b w:val="0"/>
+                <w:bCs w:val="0"/>
+              </w:rPr>
+              <w:lastRenderedPageBreak/>
               <w:t xml:space="preserve">lighter </w:t>
             </w:r>
             <w:r>
@@ -3727,6 +3894,7 @@
                 <w:ilvl w:val="1"/>
                 <w:numId w:val="10"/>
               </w:numPr>
+              <w:spacing w:line="360" w:lineRule="auto"/>
             </w:pPr>
             <w:r>
               <w:t>must be transparent with users about interactions with AI</w:t>
@@ -3739,6 +3907,7 @@
                 <w:ilvl w:val="0"/>
                 <w:numId w:val="10"/>
               </w:numPr>
+              <w:spacing w:line="360" w:lineRule="auto"/>
               <w:rPr>
                 <w:b w:val="0"/>
                 <w:bCs w:val="0"/>
@@ -3759,6 +3928,7 @@
                 <w:ilvl w:val="1"/>
                 <w:numId w:val="10"/>
               </w:numPr>
+              <w:spacing w:line="360" w:lineRule="auto"/>
               <w:rPr>
                 <w:b w:val="0"/>
                 <w:bCs w:val="0"/>
@@ -3780,7 +3950,11 @@
             <w:tcW w:w="9350" w:type="dxa"/>
           </w:tcPr>
           <w:p>
-            <w:r>
+            <w:pPr>
+              <w:spacing w:line="360" w:lineRule="auto"/>
+            </w:pPr>
+            <w:r>
+              <w:lastRenderedPageBreak/>
               <w:t>Affected Entities</w:t>
             </w:r>
           </w:p>
@@ -3799,6 +3973,7 @@
                 <w:ilvl w:val="0"/>
                 <w:numId w:val="1"/>
               </w:numPr>
+              <w:spacing w:line="360" w:lineRule="auto"/>
               <w:rPr>
                 <w:b w:val="0"/>
                 <w:bCs w:val="0"/>
@@ -3819,6 +3994,7 @@
                 <w:ilvl w:val="1"/>
                 <w:numId w:val="1"/>
               </w:numPr>
+              <w:spacing w:line="360" w:lineRule="auto"/>
             </w:pPr>
             <w:r>
               <w:t>creators of AI systems</w:t>
@@ -3831,6 +4007,7 @@
                 <w:ilvl w:val="1"/>
                 <w:numId w:val="1"/>
               </w:numPr>
+              <w:spacing w:line="360" w:lineRule="auto"/>
               <w:rPr>
                 <w:b w:val="0"/>
                 <w:bCs w:val="0"/>
@@ -3851,6 +4028,7 @@
                 <w:ilvl w:val="0"/>
                 <w:numId w:val="1"/>
               </w:numPr>
+              <w:spacing w:line="360" w:lineRule="auto"/>
               <w:rPr>
                 <w:b w:val="0"/>
                 <w:bCs w:val="0"/>
@@ -3867,6 +4045,7 @@
                 <w:ilvl w:val="1"/>
                 <w:numId w:val="1"/>
               </w:numPr>
+              <w:spacing w:line="360" w:lineRule="auto"/>
               <w:rPr>
                 <w:b w:val="0"/>
                 <w:bCs w:val="0"/>
@@ -3887,7 +4066,7 @@
                 <w:ilvl w:val="1"/>
                 <w:numId w:val="1"/>
               </w:numPr>
-              <w:spacing w:after="160" w:line="278" w:lineRule="auto"/>
+              <w:spacing w:after="160" w:line="360" w:lineRule="auto"/>
             </w:pPr>
             <w:r>
               <w:t>most affected</w:t>
@@ -3900,6 +4079,7 @@
                 <w:ilvl w:val="0"/>
                 <w:numId w:val="1"/>
               </w:numPr>
+              <w:spacing w:line="360" w:lineRule="auto"/>
               <w:rPr>
                 <w:b w:val="0"/>
                 <w:bCs w:val="0"/>
@@ -3927,6 +4107,7 @@
                 <w:ilvl w:val="1"/>
                 <w:numId w:val="1"/>
               </w:numPr>
+              <w:spacing w:line="360" w:lineRule="auto"/>
             </w:pPr>
             <w:r>
               <w:t>providers of AI-related products</w:t>
@@ -3939,6 +4120,7 @@
                 <w:ilvl w:val="0"/>
                 <w:numId w:val="1"/>
               </w:numPr>
+              <w:spacing w:line="360" w:lineRule="auto"/>
               <w:rPr>
                 <w:b w:val="0"/>
                 <w:bCs w:val="0"/>
@@ -3959,6 +4141,7 @@
                 <w:ilvl w:val="1"/>
                 <w:numId w:val="1"/>
               </w:numPr>
+              <w:spacing w:line="360" w:lineRule="auto"/>
             </w:pPr>
             <w:r>
               <w:t>use AI in a professional context</w:t>
@@ -3971,6 +4154,7 @@
                 <w:ilvl w:val="0"/>
                 <w:numId w:val="1"/>
               </w:numPr>
+              <w:spacing w:line="360" w:lineRule="auto"/>
               <w:rPr>
                 <w:b w:val="0"/>
                 <w:bCs w:val="0"/>
@@ -4005,6 +4189,7 @@
                 <w:ilvl w:val="1"/>
                 <w:numId w:val="1"/>
               </w:numPr>
+              <w:spacing w:line="360" w:lineRule="auto"/>
             </w:pPr>
             <w:r>
               <w:t>outside of the EU</w:t>
@@ -4022,6 +4207,9 @@
             <w:tcW w:w="9350" w:type="dxa"/>
           </w:tcPr>
           <w:p>
+            <w:pPr>
+              <w:spacing w:line="360" w:lineRule="auto"/>
+            </w:pPr>
             <w:r>
               <w:t>General Purpose AI (GPAI)</w:t>
             </w:r>
@@ -4044,6 +4232,7 @@
                 <w:ilvl w:val="0"/>
                 <w:numId w:val="1"/>
               </w:numPr>
+              <w:spacing w:line="360" w:lineRule="auto"/>
               <w:rPr>
                 <w:b w:val="0"/>
                 <w:bCs w:val="0"/>
@@ -4078,6 +4267,7 @@
                 <w:ilvl w:val="1"/>
                 <w:numId w:val="1"/>
               </w:numPr>
+              <w:spacing w:line="360" w:lineRule="auto"/>
             </w:pPr>
             <w:r>
               <w:t>provide technical documentation</w:t>
@@ -4090,6 +4280,7 @@
                 <w:ilvl w:val="1"/>
                 <w:numId w:val="1"/>
               </w:numPr>
+              <w:spacing w:line="360" w:lineRule="auto"/>
               <w:rPr>
                 <w:b w:val="0"/>
                 <w:bCs w:val="0"/>
@@ -4110,6 +4301,7 @@
                 <w:ilvl w:val="1"/>
                 <w:numId w:val="1"/>
               </w:numPr>
+              <w:spacing w:line="360" w:lineRule="auto"/>
             </w:pPr>
             <w:r>
               <w:t>adhere to EU copyright laws</w:t>
@@ -4122,6 +4314,7 @@
                 <w:ilvl w:val="1"/>
                 <w:numId w:val="1"/>
               </w:numPr>
+              <w:spacing w:line="360" w:lineRule="auto"/>
               <w:rPr>
                 <w:b w:val="0"/>
                 <w:bCs w:val="0"/>
@@ -4142,6 +4335,7 @@
                 <w:ilvl w:val="0"/>
                 <w:numId w:val="1"/>
               </w:numPr>
+              <w:spacing w:line="360" w:lineRule="auto"/>
             </w:pPr>
             <w:r>
               <w:t>open-source models</w:t>
@@ -4154,6 +4348,7 @@
                 <w:ilvl w:val="1"/>
                 <w:numId w:val="1"/>
               </w:numPr>
+              <w:spacing w:line="360" w:lineRule="auto"/>
               <w:rPr>
                 <w:b w:val="0"/>
                 <w:bCs w:val="0"/>
@@ -4181,10 +4376,79 @@
                 <w:ilvl w:val="0"/>
                 <w:numId w:val="1"/>
               </w:numPr>
+              <w:spacing w:line="360" w:lineRule="auto"/>
+            </w:pPr>
+            <w:r>
+              <w:t>high-risk models</w:t>
+            </w:r>
+          </w:p>
+          <w:p>
+            <w:pPr>
+              <w:pStyle w:val="ListParagraph"/>
+              <w:numPr>
+                <w:ilvl w:val="1"/>
+                <w:numId w:val="1"/>
+              </w:numPr>
+              <w:spacing w:line="360" w:lineRule="auto"/>
+              <w:rPr>
+                <w:b w:val="0"/>
+                <w:bCs w:val="0"/>
+              </w:rPr>
+            </w:pPr>
+            <w:r>
+              <w:rPr>
+                <w:b w:val="0"/>
+                <w:bCs w:val="0"/>
+              </w:rPr>
+              <w:t>comprehensive testing</w:t>
+            </w:r>
+          </w:p>
+          <w:p>
+            <w:pPr>
+              <w:pStyle w:val="ListParagraph"/>
+              <w:numPr>
+                <w:ilvl w:val="1"/>
+                <w:numId w:val="1"/>
+              </w:numPr>
+              <w:spacing w:line="360" w:lineRule="auto"/>
+            </w:pPr>
+            <w:r>
+              <w:t>life-cycle risk-management</w:t>
+            </w:r>
+          </w:p>
+          <w:p>
+            <w:pPr>
+              <w:pStyle w:val="ListParagraph"/>
+              <w:numPr>
+                <w:ilvl w:val="1"/>
+                <w:numId w:val="1"/>
+              </w:numPr>
+              <w:spacing w:line="360" w:lineRule="auto"/>
+              <w:rPr>
+                <w:b w:val="0"/>
+                <w:bCs w:val="0"/>
+              </w:rPr>
+            </w:pPr>
+            <w:r>
+              <w:rPr>
+                <w:b w:val="0"/>
+                <w:bCs w:val="0"/>
+              </w:rPr>
+              <w:t>quality data practices</w:t>
+            </w:r>
+          </w:p>
+          <w:p>
+            <w:pPr>
+              <w:pStyle w:val="ListParagraph"/>
+              <w:numPr>
+                <w:ilvl w:val="1"/>
+                <w:numId w:val="1"/>
+              </w:numPr>
+              <w:spacing w:line="360" w:lineRule="auto"/>
             </w:pPr>
             <w:r>
               <w:lastRenderedPageBreak/>
-              <w:t>high-risk models</w:t>
+              <w:t>accurate and complete training data</w:t>
             </w:r>
           </w:p>
           <w:p>
@@ -4194,17 +4458,18 @@
                 <w:ilvl w:val="1"/>
                 <w:numId w:val="1"/>
               </w:numPr>
-              <w:rPr>
-                <w:b w:val="0"/>
-                <w:bCs w:val="0"/>
-              </w:rPr>
-            </w:pPr>
-            <w:r>
-              <w:rPr>
-                <w:b w:val="0"/>
-                <w:bCs w:val="0"/>
-              </w:rPr>
-              <w:t>comprehensive testing</w:t>
+              <w:spacing w:line="360" w:lineRule="auto"/>
+              <w:rPr>
+                <w:b w:val="0"/>
+                <w:bCs w:val="0"/>
+              </w:rPr>
+            </w:pPr>
+            <w:r>
+              <w:rPr>
+                <w:b w:val="0"/>
+                <w:bCs w:val="0"/>
+              </w:rPr>
+              <w:t>track and report serious issues</w:t>
             </w:r>
           </w:p>
           <w:p>
@@ -4214,9 +4479,10 @@
                 <w:ilvl w:val="1"/>
                 <w:numId w:val="1"/>
               </w:numPr>
-            </w:pPr>
-            <w:r>
-              <w:t>life-cycle risk-management</w:t>
+              <w:spacing w:line="360" w:lineRule="auto"/>
+            </w:pPr>
+            <w:r>
+              <w:t>protect against cyber-threats</w:t>
             </w:r>
           </w:p>
           <w:p>
@@ -4226,17 +4492,18 @@
                 <w:ilvl w:val="1"/>
                 <w:numId w:val="1"/>
               </w:numPr>
-              <w:rPr>
-                <w:b w:val="0"/>
-                <w:bCs w:val="0"/>
-              </w:rPr>
-            </w:pPr>
-            <w:r>
-              <w:rPr>
-                <w:b w:val="0"/>
-                <w:bCs w:val="0"/>
-              </w:rPr>
-              <w:t>quality data practices</w:t>
+              <w:spacing w:line="360" w:lineRule="auto"/>
+              <w:rPr>
+                <w:b w:val="0"/>
+                <w:bCs w:val="0"/>
+              </w:rPr>
+            </w:pPr>
+            <w:r>
+              <w:rPr>
+                <w:b w:val="0"/>
+                <w:bCs w:val="0"/>
+              </w:rPr>
+              <w:t>provide technical documentation for authoritative review</w:t>
             </w:r>
           </w:p>
           <w:p>
@@ -4246,70 +4513,7 @@
                 <w:ilvl w:val="1"/>
                 <w:numId w:val="1"/>
               </w:numPr>
-            </w:pPr>
-            <w:r>
-              <w:t>accurate and complete training data</w:t>
-            </w:r>
-          </w:p>
-          <w:p>
-            <w:pPr>
-              <w:pStyle w:val="ListParagraph"/>
-              <w:numPr>
-                <w:ilvl w:val="1"/>
-                <w:numId w:val="1"/>
-              </w:numPr>
-              <w:rPr>
-                <w:b w:val="0"/>
-                <w:bCs w:val="0"/>
-              </w:rPr>
-            </w:pPr>
-            <w:r>
-              <w:rPr>
-                <w:b w:val="0"/>
-                <w:bCs w:val="0"/>
-              </w:rPr>
-              <w:t>track and report serious issues</w:t>
-            </w:r>
-          </w:p>
-          <w:p>
-            <w:pPr>
-              <w:pStyle w:val="ListParagraph"/>
-              <w:numPr>
-                <w:ilvl w:val="1"/>
-                <w:numId w:val="1"/>
-              </w:numPr>
-            </w:pPr>
-            <w:r>
-              <w:t>protect against cyber-threats</w:t>
-            </w:r>
-          </w:p>
-          <w:p>
-            <w:pPr>
-              <w:pStyle w:val="ListParagraph"/>
-              <w:numPr>
-                <w:ilvl w:val="1"/>
-                <w:numId w:val="1"/>
-              </w:numPr>
-              <w:rPr>
-                <w:b w:val="0"/>
-                <w:bCs w:val="0"/>
-              </w:rPr>
-            </w:pPr>
-            <w:r>
-              <w:rPr>
-                <w:b w:val="0"/>
-                <w:bCs w:val="0"/>
-              </w:rPr>
-              <w:t>provide technical documentation for authoritative review</w:t>
-            </w:r>
-          </w:p>
-          <w:p>
-            <w:pPr>
-              <w:pStyle w:val="ListParagraph"/>
-              <w:numPr>
-                <w:ilvl w:val="1"/>
-                <w:numId w:val="1"/>
-              </w:numPr>
+              <w:spacing w:line="360" w:lineRule="auto"/>
               <w:rPr>
                 <w:b w:val="0"/>
                 <w:bCs w:val="0"/>
@@ -4331,6 +4535,9 @@
             <w:tcW w:w="9350" w:type="dxa"/>
           </w:tcPr>
           <w:p>
+            <w:pPr>
+              <w:spacing w:line="360" w:lineRule="auto"/>
+            </w:pPr>
             <w:r>
               <w:lastRenderedPageBreak/>
               <w:t>Prohibited AI Practices</w:t>
@@ -4351,6 +4558,7 @@
                 <w:ilvl w:val="0"/>
                 <w:numId w:val="1"/>
               </w:numPr>
+              <w:spacing w:line="360" w:lineRule="auto"/>
               <w:rPr>
                 <w:b w:val="0"/>
                 <w:bCs w:val="0"/>
@@ -4371,6 +4579,7 @@
                 <w:ilvl w:val="0"/>
                 <w:numId w:val="1"/>
               </w:numPr>
+              <w:spacing w:line="360" w:lineRule="auto"/>
             </w:pPr>
             <w:r>
               <w:t>exploitation of vulnerable groups</w:t>
@@ -4383,6 +4592,7 @@
                 <w:ilvl w:val="0"/>
                 <w:numId w:val="1"/>
               </w:numPr>
+              <w:spacing w:line="360" w:lineRule="auto"/>
               <w:rPr>
                 <w:b w:val="0"/>
                 <w:bCs w:val="0"/>
@@ -4417,6 +4627,7 @@
                 <w:ilvl w:val="0"/>
                 <w:numId w:val="1"/>
               </w:numPr>
+              <w:spacing w:line="360" w:lineRule="auto"/>
             </w:pPr>
             <w:r>
               <w:t>publicly use real-time biometric data</w:t>
@@ -4432,6 +4643,7 @@
                 <w:ilvl w:val="1"/>
                 <w:numId w:val="1"/>
               </w:numPr>
+              <w:spacing w:line="360" w:lineRule="auto"/>
               <w:rPr>
                 <w:b w:val="0"/>
                 <w:bCs w:val="0"/>
@@ -4452,6 +4664,7 @@
                 <w:ilvl w:val="1"/>
                 <w:numId w:val="1"/>
               </w:numPr>
+              <w:spacing w:line="360" w:lineRule="auto"/>
             </w:pPr>
             <w:r>
               <w:t>preventing substantial and imminent threat</w:t>
@@ -4464,6 +4677,7 @@
                 <w:ilvl w:val="1"/>
                 <w:numId w:val="1"/>
               </w:numPr>
+              <w:spacing w:line="360" w:lineRule="auto"/>
               <w:rPr>
                 <w:b w:val="0"/>
                 <w:bCs w:val="0"/>
@@ -4484,6 +4698,7 @@
                 <w:ilvl w:val="1"/>
                 <w:numId w:val="1"/>
               </w:numPr>
+              <w:spacing w:line="360" w:lineRule="auto"/>
             </w:pPr>
             <w:r>
               <w:t>investigating suspects in serious criminal investigations</w:t>
@@ -4496,6 +4711,7 @@
                 <w:ilvl w:val="1"/>
                 <w:numId w:val="1"/>
               </w:numPr>
+              <w:spacing w:line="360" w:lineRule="auto"/>
               <w:rPr>
                 <w:b w:val="0"/>
                 <w:bCs w:val="0"/>
@@ -4530,6 +4746,7 @@
                 <w:ilvl w:val="0"/>
                 <w:numId w:val="1"/>
               </w:numPr>
+              <w:spacing w:line="360" w:lineRule="auto"/>
             </w:pPr>
             <w:r>
               <w:t>before deploying system exempt from biometric data public-use restrictions</w:t>
@@ -4542,6 +4759,7 @@
                 <w:ilvl w:val="1"/>
                 <w:numId w:val="1"/>
               </w:numPr>
+              <w:spacing w:line="360" w:lineRule="auto"/>
               <w:rPr>
                 <w:b w:val="0"/>
                 <w:bCs w:val="0"/>
@@ -4562,6 +4780,7 @@
                 <w:ilvl w:val="1"/>
                 <w:numId w:val="1"/>
               </w:numPr>
+              <w:spacing w:line="360" w:lineRule="auto"/>
             </w:pPr>
             <w:r>
               <w:t>register with the EU database</w:t>
@@ -4574,6 +4793,7 @@
                 <w:ilvl w:val="1"/>
                 <w:numId w:val="1"/>
               </w:numPr>
+              <w:spacing w:line="360" w:lineRule="auto"/>
               <w:rPr>
                 <w:b w:val="0"/>
                 <w:bCs w:val="0"/>
@@ -4599,6 +4819,9 @@
             <w:tcW w:w="9350" w:type="dxa"/>
           </w:tcPr>
           <w:p>
+            <w:pPr>
+              <w:spacing w:line="360" w:lineRule="auto"/>
+            </w:pPr>
             <w:r>
               <w:t>Implementation Governance</w:t>
             </w:r>
@@ -4618,6 +4841,7 @@
                 <w:ilvl w:val="0"/>
                 <w:numId w:val="1"/>
               </w:numPr>
+              <w:spacing w:line="360" w:lineRule="auto"/>
               <w:rPr>
                 <w:b w:val="0"/>
                 <w:bCs w:val="0"/>
@@ -4645,6 +4869,7 @@
                 <w:ilvl w:val="1"/>
                 <w:numId w:val="1"/>
               </w:numPr>
+              <w:spacing w:line="360" w:lineRule="auto"/>
             </w:pPr>
             <w:r>
               <w:t>assess compliance if information gathered under mandate is insufficient</w:t>
@@ -4657,6 +4882,7 @@
                 <w:ilvl w:val="1"/>
                 <w:numId w:val="1"/>
               </w:numPr>
+              <w:spacing w:line="360" w:lineRule="auto"/>
               <w:rPr>
                 <w:b w:val="0"/>
                 <w:bCs w:val="0"/>
@@ -4677,6 +4903,7 @@
                 <w:ilvl w:val="1"/>
                 <w:numId w:val="1"/>
               </w:numPr>
+              <w:spacing w:line="360" w:lineRule="auto"/>
             </w:pPr>
             <w:r>
               <w:t>investigate system risks</w:t>
@@ -4689,6 +4916,7 @@
                 <w:ilvl w:val="0"/>
                 <w:numId w:val="1"/>
               </w:numPr>
+              <w:spacing w:line="360" w:lineRule="auto"/>
               <w:rPr>
                 <w:b w:val="0"/>
                 <w:bCs w:val="0"/>
@@ -4714,6 +4942,9 @@
             <w:tcW w:w="9350" w:type="dxa"/>
           </w:tcPr>
           <w:p>
+            <w:pPr>
+              <w:spacing w:line="360" w:lineRule="auto"/>
+            </w:pPr>
             <w:r>
               <w:t>Implementation Timeline</w:t>
             </w:r>
@@ -4736,6 +4967,7 @@
                 <w:ilvl w:val="0"/>
                 <w:numId w:val="1"/>
               </w:numPr>
+              <w:spacing w:line="360" w:lineRule="auto"/>
               <w:rPr>
                 <w:b w:val="0"/>
                 <w:bCs w:val="0"/>
@@ -4756,8 +4988,10 @@
                 <w:ilvl w:val="0"/>
                 <w:numId w:val="1"/>
               </w:numPr>
-            </w:pPr>
-            <w:r>
+              <w:spacing w:line="360" w:lineRule="auto"/>
+            </w:pPr>
+            <w:r>
+              <w:lastRenderedPageBreak/>
               <w:t>GPAI: 12 months</w:t>
             </w:r>
           </w:p>
@@ -4768,6 +5002,7 @@
                 <w:ilvl w:val="0"/>
                 <w:numId w:val="1"/>
               </w:numPr>
+              <w:spacing w:line="360" w:lineRule="auto"/>
               <w:rPr>
                 <w:b w:val="0"/>
                 <w:bCs w:val="0"/>
@@ -4802,6 +5037,7 @@
                 <w:ilvl w:val="0"/>
                 <w:numId w:val="1"/>
               </w:numPr>
+              <w:spacing w:line="360" w:lineRule="auto"/>
             </w:pPr>
             <w:r>
               <w:t>Annex I high-risk: 36 months</w:t>
@@ -4810,8 +5046,15 @@
         </w:tc>
       </w:tr>
     </w:tbl>
-    <w:p/>
     <w:p>
+      <w:pPr>
+        <w:spacing w:line="360" w:lineRule="auto"/>
+      </w:pPr>
+    </w:p>
+    <w:p>
+      <w:pPr>
+        <w:spacing w:line="360" w:lineRule="auto"/>
+      </w:pPr>
       <w:r>
         <w:br w:type="page"/>
       </w:r>
@@ -4835,6 +5078,9 @@
             <w:tcW w:w="9350" w:type="dxa"/>
           </w:tcPr>
           <w:p>
+            <w:pPr>
+              <w:spacing w:line="360" w:lineRule="auto"/>
+            </w:pPr>
             <w:r>
               <w:lastRenderedPageBreak/>
               <w:t>Discussion Post</w:t>
@@ -4852,6 +5098,9 @@
             <w:tcW w:w="9350" w:type="dxa"/>
           </w:tcPr>
           <w:p>
+            <w:pPr>
+              <w:spacing w:line="360" w:lineRule="auto"/>
+            </w:pPr>
             <w:r>
               <w:t>An American Entrepreneur</w:t>
             </w:r>
@@ -4872,6 +5121,7 @@
           </w:tcPr>
           <w:p>
             <w:pPr>
+              <w:spacing w:line="360" w:lineRule="auto"/>
               <w:rPr>
                 <w:b w:val="0"/>
                 <w:bCs w:val="0"/>
@@ -4909,9 +5159,14 @@
               <w:t xml:space="preserve"> utilize and contribute been so immediately accessible to so many people. All advancement comes with risk, though with previous innovations, the rollout allowed time for social structures to adjust and for governments to erect the scaffolding needed for responsible public ingest. The closest analog to our current situation is the dot-com boom which was a shadow of the current AI surge, and which we famously fumbled. </w:t>
             </w:r>
           </w:p>
-          <w:p/>
-          <w:p>
-            <w:pPr>
+          <w:p>
+            <w:pPr>
+              <w:spacing w:line="360" w:lineRule="auto"/>
+            </w:pPr>
+          </w:p>
+          <w:p>
+            <w:pPr>
+              <w:spacing w:line="360" w:lineRule="auto"/>
               <w:rPr>
                 <w:b w:val="0"/>
                 <w:bCs w:val="0"/>
@@ -4929,9 +5184,14 @@
               <w:t xml:space="preserve">There are some legislative and organizational efforts to define a code of conduct for relevant entities in the AI development pipeline. Here in the United States, our legislators are conspicuously reluctant to act. I, for one, am not going to let any entity define my moral framework – certainly not Congress – and I think it is past time for technological innovators to define the moral path forward that our government refuses to address. </w:t>
             </w:r>
           </w:p>
-          <w:p/>
-          <w:p>
-            <w:pPr>
+          <w:p>
+            <w:pPr>
+              <w:spacing w:line="360" w:lineRule="auto"/>
+            </w:pPr>
+          </w:p>
+          <w:p>
+            <w:pPr>
+              <w:spacing w:line="360" w:lineRule="auto"/>
               <w:rPr>
                 <w:b w:val="0"/>
                 <w:bCs w:val="0"/>
@@ -4949,9 +5209,14 @@
               <w:t xml:space="preserve">Luckily, we have some inspiring examples that define ethical AI development such as the International Finance Corporation and the Association for Computing Machinery, but it is the EU that is blazing the trail. The European Artificial Intelligence Act (EU AI) was passed in 2025. Anyone developing the next revolutionary machine learning application in their garage should take notice and adjust their models accordingly. No matter the country of origin, if anyone in the EU uses or can be affected by your products, this law applies to you. </w:t>
             </w:r>
           </w:p>
-          <w:p/>
-          <w:p>
-            <w:pPr>
+          <w:p>
+            <w:pPr>
+              <w:spacing w:line="360" w:lineRule="auto"/>
+            </w:pPr>
+          </w:p>
+          <w:p>
+            <w:pPr>
+              <w:spacing w:line="360" w:lineRule="auto"/>
               <w:rPr>
                 <w:b w:val="0"/>
                 <w:bCs w:val="0"/>
@@ -4966,12 +5231,18 @@
                 <w:i/>
                 <w:iCs/>
               </w:rPr>
+              <w:lastRenderedPageBreak/>
               <w:t xml:space="preserve">EU AI does not affect the choices of average citizens making videos of Barack Obama breakdancing or (mis)using ChatGPT as super-Google. The law does affect how AI products reach the public space. Many of the regulations defined in the Act apply to how agents interact with users, though most restrictions apply farther up in the supply chain. The groups affected most are the ‘providers’, those who facilitate the development of AI applications. </w:t>
             </w:r>
           </w:p>
-          <w:p/>
-          <w:p>
-            <w:pPr>
+          <w:p>
+            <w:pPr>
+              <w:spacing w:line="360" w:lineRule="auto"/>
+            </w:pPr>
+          </w:p>
+          <w:p>
+            <w:pPr>
+              <w:spacing w:line="360" w:lineRule="auto"/>
               <w:rPr>
                 <w:b w:val="0"/>
                 <w:bCs w:val="0"/>
@@ -4989,9 +5260,14 @@
               <w:t xml:space="preserve">If I could sum in a few words the regulatory posture of EU AI for the garage-tinkerers to keep in mind, it would be provenance and risk assessment. Robust audibility and auditability will be crucial when moving forward as we slug through debugging systems that we barely understand, and having a solid understanding of your risk profile will help you determine what laws apply to you, and which do not. The Act defines four ‘Risk Categories’ that determine the level of regulation that applies to a machine learning enabled product. The highest classification, “unacceptable risk” results in a total ban, followed by decreasing strictness in rules as you descend through high and limited risk tiers to the ‘minimal risk’ classification which is unregulated. </w:t>
             </w:r>
           </w:p>
-          <w:p/>
-          <w:p>
-            <w:pPr>
+          <w:p>
+            <w:pPr>
+              <w:spacing w:line="360" w:lineRule="auto"/>
+            </w:pPr>
+          </w:p>
+          <w:p>
+            <w:pPr>
+              <w:spacing w:line="360" w:lineRule="auto"/>
               <w:rPr>
                 <w:b w:val="0"/>
                 <w:bCs w:val="0"/>
@@ -5011,6 +5287,7 @@
           </w:p>
           <w:p>
             <w:pPr>
+              <w:spacing w:line="360" w:lineRule="auto"/>
               <w:rPr>
                 <w:b w:val="0"/>
                 <w:bCs w:val="0"/>
@@ -5029,6 +5306,9 @@
             <w:tcW w:w="9350" w:type="dxa"/>
           </w:tcPr>
           <w:p>
+            <w:pPr>
+              <w:spacing w:line="360" w:lineRule="auto"/>
+            </w:pPr>
             <w:r>
               <w:lastRenderedPageBreak/>
               <w:t>Citations</w:t>
@@ -5043,6 +5323,9 @@
             <w:tcW w:w="9350" w:type="dxa"/>
           </w:tcPr>
           <w:p>
+            <w:pPr>
+              <w:spacing w:line="360" w:lineRule="auto"/>
+            </w:pPr>
             <w:r>
               <w:rPr>
                 <w:b w:val="0"/>
@@ -5061,18 +5344,23 @@
           </w:p>
           <w:p>
             <w:pPr>
-              <w:rPr>
-                <w:b w:val="0"/>
-                <w:bCs w:val="0"/>
-              </w:rPr>
-            </w:pPr>
-          </w:p>
-          <w:p>
-            <w:r>
-              <w:rPr>
-                <w:b w:val="0"/>
-                <w:bCs w:val="0"/>
-              </w:rPr>
+              <w:spacing w:line="360" w:lineRule="auto"/>
+              <w:rPr>
+                <w:b w:val="0"/>
+                <w:bCs w:val="0"/>
+              </w:rPr>
+            </w:pPr>
+          </w:p>
+          <w:p>
+            <w:pPr>
+              <w:spacing w:line="360" w:lineRule="auto"/>
+            </w:pPr>
+            <w:r>
+              <w:rPr>
+                <w:b w:val="0"/>
+                <w:bCs w:val="0"/>
+              </w:rPr>
+              <w:lastRenderedPageBreak/>
               <w:t xml:space="preserve">Developing Artificial intelligence Sustainably: Toward a practical code of conduct for disruptive technologies. (n.d.). IFC. </w:t>
             </w:r>
             <w:hyperlink r:id="rId10" w:history="1">
@@ -5086,13 +5374,17 @@
           </w:p>
           <w:p>
             <w:pPr>
-              <w:rPr>
-                <w:b w:val="0"/>
-                <w:bCs w:val="0"/>
-              </w:rPr>
-            </w:pPr>
-          </w:p>
-          <w:p>
+              <w:spacing w:line="360" w:lineRule="auto"/>
+              <w:rPr>
+                <w:b w:val="0"/>
+                <w:bCs w:val="0"/>
+              </w:rPr>
+            </w:pPr>
+          </w:p>
+          <w:p>
+            <w:pPr>
+              <w:spacing w:line="360" w:lineRule="auto"/>
+            </w:pPr>
             <w:r>
               <w:rPr>
                 <w:b w:val="0"/>
@@ -5109,9 +5401,14 @@
               </w:r>
             </w:hyperlink>
           </w:p>
-          <w:p/>
-          <w:p>
-            <w:pPr>
+          <w:p>
+            <w:pPr>
+              <w:spacing w:line="360" w:lineRule="auto"/>
+            </w:pPr>
+          </w:p>
+          <w:p>
+            <w:pPr>
+              <w:spacing w:line="360" w:lineRule="auto"/>
               <w:rPr>
                 <w:b w:val="0"/>
                 <w:bCs w:val="0"/>
@@ -5183,6 +5480,7 @@
           </w:p>
           <w:p>
             <w:pPr>
+              <w:spacing w:line="360" w:lineRule="auto"/>
               <w:rPr>
                 <w:b w:val="0"/>
                 <w:bCs w:val="0"/>
@@ -5200,11 +5498,19 @@
             <w:cnfStyle w:val="001000000000" w:firstRow="0" w:lastRow="0" w:firstColumn="1" w:lastColumn="0" w:oddVBand="0" w:evenVBand="0" w:oddHBand="0" w:evenHBand="0" w:firstRowFirstColumn="0" w:firstRowLastColumn="0" w:lastRowFirstColumn="0" w:lastRowLastColumn="0"/>
             <w:tcW w:w="9350" w:type="dxa"/>
           </w:tcPr>
-          <w:p/>
+          <w:p>
+            <w:pPr>
+              <w:spacing w:line="360" w:lineRule="auto"/>
+            </w:pPr>
+          </w:p>
         </w:tc>
       </w:tr>
     </w:tbl>
-    <w:p/>
+    <w:p>
+      <w:pPr>
+        <w:spacing w:line="360" w:lineRule="auto"/>
+      </w:pPr>
+    </w:p>
     <w:tbl>
       <w:tblPr>
         <w:tblStyle w:val="GridTable4"/>
@@ -5224,6 +5530,9 @@
             <w:tcW w:w="9350" w:type="dxa"/>
           </w:tcPr>
           <w:p>
+            <w:pPr>
+              <w:spacing w:line="360" w:lineRule="auto"/>
+            </w:pPr>
             <w:r>
               <w:t>Reading for Class Discussion</w:t>
             </w:r>
@@ -5240,6 +5549,9 @@
             <w:tcW w:w="9350" w:type="dxa"/>
           </w:tcPr>
           <w:p>
+            <w:pPr>
+              <w:spacing w:line="360" w:lineRule="auto"/>
+            </w:pPr>
             <w:r>
               <w:t xml:space="preserve">Buddhist Ethics </w:t>
             </w:r>
@@ -5254,6 +5566,7 @@
           </w:tcPr>
           <w:p>
             <w:pPr>
+              <w:spacing w:line="360" w:lineRule="auto"/>
               <w:rPr>
                 <w:b w:val="0"/>
                 <w:bCs w:val="0"/>
@@ -5480,6 +5793,9 @@
             <w:tcW w:w="9350" w:type="dxa"/>
           </w:tcPr>
           <w:p>
+            <w:pPr>
+              <w:spacing w:line="360" w:lineRule="auto"/>
+            </w:pPr>
             <w:r>
               <w:t>Background</w:t>
             </w:r>
@@ -5499,6 +5815,7 @@
                 <w:ilvl w:val="0"/>
                 <w:numId w:val="11"/>
               </w:numPr>
+              <w:spacing w:line="360" w:lineRule="auto"/>
               <w:rPr>
                 <w:b w:val="0"/>
                 <w:bCs w:val="0"/>
@@ -5541,6 +5858,7 @@
                 <w:ilvl w:val="0"/>
                 <w:numId w:val="11"/>
               </w:numPr>
+              <w:spacing w:line="360" w:lineRule="auto"/>
             </w:pPr>
             <w:r>
               <w:t>he rejected some aspects of Indian culture and religion</w:t>
@@ -5553,6 +5871,7 @@
                 <w:ilvl w:val="1"/>
                 <w:numId w:val="11"/>
               </w:numPr>
+              <w:spacing w:line="360" w:lineRule="auto"/>
               <w:rPr>
                 <w:b w:val="0"/>
                 <w:bCs w:val="0"/>
@@ -5573,6 +5892,7 @@
                 <w:ilvl w:val="1"/>
                 <w:numId w:val="11"/>
               </w:numPr>
+              <w:spacing w:line="360" w:lineRule="auto"/>
             </w:pPr>
             <w:r>
               <w:t>animal sacrifice</w:t>
@@ -5585,6 +5905,7 @@
                 <w:ilvl w:val="1"/>
                 <w:numId w:val="11"/>
               </w:numPr>
+              <w:spacing w:line="360" w:lineRule="auto"/>
               <w:rPr>
                 <w:b w:val="0"/>
                 <w:bCs w:val="0"/>
@@ -5605,6 +5926,7 @@
                 <w:ilvl w:val="0"/>
                 <w:numId w:val="11"/>
               </w:numPr>
+              <w:spacing w:line="360" w:lineRule="auto"/>
             </w:pPr>
             <w:r>
               <w:t>primarily concerned with easing human suffering</w:t>
@@ -5617,6 +5939,7 @@
                 <w:ilvl w:val="0"/>
                 <w:numId w:val="11"/>
               </w:numPr>
+              <w:spacing w:line="360" w:lineRule="auto"/>
               <w:rPr>
                 <w:b w:val="0"/>
                 <w:bCs w:val="0"/>
@@ -5637,6 +5960,7 @@
                 <w:ilvl w:val="0"/>
                 <w:numId w:val="11"/>
               </w:numPr>
+              <w:spacing w:line="360" w:lineRule="auto"/>
             </w:pPr>
             <w:r>
               <w:t>attained enlightenment at the age of 35</w:t>
@@ -5649,16 +5973,18 @@
                 <w:ilvl w:val="0"/>
                 <w:numId w:val="11"/>
               </w:numPr>
-              <w:rPr>
-                <w:b w:val="0"/>
-                <w:bCs w:val="0"/>
-              </w:rPr>
-            </w:pPr>
-            <w:r>
-              <w:rPr>
-                <w:b w:val="0"/>
-                <w:bCs w:val="0"/>
-              </w:rPr>
+              <w:spacing w:line="360" w:lineRule="auto"/>
+              <w:rPr>
+                <w:b w:val="0"/>
+                <w:bCs w:val="0"/>
+              </w:rPr>
+            </w:pPr>
+            <w:r>
+              <w:rPr>
+                <w:b w:val="0"/>
+                <w:bCs w:val="0"/>
+              </w:rPr>
+              <w:lastRenderedPageBreak/>
               <w:t>taught</w:t>
             </w:r>
             <w:r>
@@ -5681,6 +6007,9 @@
             <w:tcW w:w="9350" w:type="dxa"/>
           </w:tcPr>
           <w:p>
+            <w:pPr>
+              <w:spacing w:line="360" w:lineRule="auto"/>
+            </w:pPr>
             <w:r>
               <w:lastRenderedPageBreak/>
               <w:t>Buddhist Literature</w:t>
@@ -5701,6 +6030,7 @@
                 <w:ilvl w:val="0"/>
                 <w:numId w:val="12"/>
               </w:numPr>
+              <w:spacing w:line="360" w:lineRule="auto"/>
             </w:pPr>
             <w:r>
               <w:t>Buddhist ethics is drawn from the Pali Canon</w:t>
@@ -5713,6 +6043,7 @@
                 <w:ilvl w:val="1"/>
                 <w:numId w:val="12"/>
               </w:numPr>
+              <w:spacing w:line="360" w:lineRule="auto"/>
               <w:rPr>
                 <w:b w:val="0"/>
                 <w:bCs w:val="0"/>
@@ -5733,6 +6064,7 @@
                 <w:ilvl w:val="1"/>
                 <w:numId w:val="12"/>
               </w:numPr>
+              <w:spacing w:line="360" w:lineRule="auto"/>
             </w:pPr>
             <w:r>
               <w:t>Sutta Pitaka – core teaching</w:t>
@@ -5745,6 +6077,7 @@
                 <w:ilvl w:val="1"/>
                 <w:numId w:val="12"/>
               </w:numPr>
+              <w:spacing w:line="360" w:lineRule="auto"/>
             </w:pPr>
             <w:r>
               <w:rPr>
@@ -5766,6 +6099,9 @@
             <w:tcW w:w="9350" w:type="dxa"/>
           </w:tcPr>
           <w:p>
+            <w:pPr>
+              <w:spacing w:line="360" w:lineRule="auto"/>
+            </w:pPr>
             <w:r>
               <w:t>Buddhist Ethics</w:t>
             </w:r>
@@ -5785,6 +6121,7 @@
                 <w:ilvl w:val="0"/>
                 <w:numId w:val="12"/>
               </w:numPr>
+              <w:spacing w:line="360" w:lineRule="auto"/>
             </w:pPr>
             <w:r>
               <w:t>not a single formal theory</w:t>
@@ -5797,6 +6134,7 @@
                 <w:ilvl w:val="0"/>
                 <w:numId w:val="12"/>
               </w:numPr>
+              <w:spacing w:line="360" w:lineRule="auto"/>
               <w:rPr>
                 <w:b w:val="0"/>
                 <w:bCs w:val="0"/>
@@ -5817,6 +6155,7 @@
                 <w:ilvl w:val="1"/>
                 <w:numId w:val="12"/>
               </w:numPr>
+              <w:spacing w:line="360" w:lineRule="auto"/>
             </w:pPr>
             <w:r>
               <w:t>a way of life</w:t>
@@ -5829,6 +6168,7 @@
                 <w:ilvl w:val="1"/>
                 <w:numId w:val="12"/>
               </w:numPr>
+              <w:spacing w:line="360" w:lineRule="auto"/>
               <w:rPr>
                 <w:b w:val="0"/>
                 <w:bCs w:val="0"/>
@@ -5849,6 +6189,7 @@
                 <w:ilvl w:val="1"/>
                 <w:numId w:val="12"/>
               </w:numPr>
+              <w:spacing w:line="360" w:lineRule="auto"/>
             </w:pPr>
             <w:r>
               <w:t>a personal moral discipline</w:t>
@@ -5861,6 +6202,7 @@
                 <w:ilvl w:val="1"/>
                 <w:numId w:val="12"/>
               </w:numPr>
+              <w:spacing w:line="360" w:lineRule="auto"/>
               <w:rPr>
                 <w:b w:val="0"/>
                 <w:bCs w:val="0"/>
@@ -5881,6 +6223,7 @@
                 <w:ilvl w:val="0"/>
                 <w:numId w:val="12"/>
               </w:numPr>
+              <w:spacing w:line="360" w:lineRule="auto"/>
             </w:pPr>
             <w:r>
               <w:t>core tenets</w:t>
@@ -5893,6 +6236,7 @@
                 <w:ilvl w:val="1"/>
                 <w:numId w:val="12"/>
               </w:numPr>
+              <w:spacing w:line="360" w:lineRule="auto"/>
               <w:rPr>
                 <w:b w:val="0"/>
                 <w:bCs w:val="0"/>
@@ -5913,6 +6257,7 @@
                 <w:ilvl w:val="1"/>
                 <w:numId w:val="12"/>
               </w:numPr>
+              <w:spacing w:line="360" w:lineRule="auto"/>
             </w:pPr>
             <w:r>
               <w:t>moral conduct</w:t>
@@ -5925,6 +6270,7 @@
                 <w:ilvl w:val="1"/>
                 <w:numId w:val="12"/>
               </w:numPr>
+              <w:spacing w:line="360" w:lineRule="auto"/>
               <w:rPr>
                 <w:b w:val="0"/>
                 <w:bCs w:val="0"/>
@@ -5945,6 +6291,7 @@
                 <w:ilvl w:val="1"/>
                 <w:numId w:val="12"/>
               </w:numPr>
+              <w:spacing w:line="360" w:lineRule="auto"/>
             </w:pPr>
             <w:r>
               <w:t>character development</w:t>
@@ -5957,6 +6304,7 @@
                 <w:ilvl w:val="0"/>
                 <w:numId w:val="12"/>
               </w:numPr>
+              <w:spacing w:line="360" w:lineRule="auto"/>
               <w:rPr>
                 <w:b w:val="0"/>
                 <w:bCs w:val="0"/>
@@ -5977,6 +6325,7 @@
                 <w:ilvl w:val="1"/>
                 <w:numId w:val="12"/>
               </w:numPr>
+              <w:spacing w:line="360" w:lineRule="auto"/>
             </w:pPr>
             <w:r>
               <w:t>strengthens awareness</w:t>
@@ -5989,6 +6338,7 @@
                 <w:ilvl w:val="1"/>
                 <w:numId w:val="12"/>
               </w:numPr>
+              <w:spacing w:line="360" w:lineRule="auto"/>
               <w:rPr>
                 <w:b w:val="0"/>
                 <w:bCs w:val="0"/>
@@ -6014,6 +6364,9 @@
             <w:tcW w:w="9350" w:type="dxa"/>
           </w:tcPr>
           <w:p>
+            <w:pPr>
+              <w:spacing w:line="360" w:lineRule="auto"/>
+            </w:pPr>
             <w:r>
               <w:t>The Four Noble Truths</w:t>
             </w:r>
@@ -6033,6 +6386,7 @@
                 <w:ilvl w:val="0"/>
                 <w:numId w:val="12"/>
               </w:numPr>
+              <w:spacing w:line="360" w:lineRule="auto"/>
             </w:pPr>
             <w:r>
               <w:t>life involves suffering (dukkha)</w:t>
@@ -6045,6 +6399,7 @@
                 <w:ilvl w:val="0"/>
                 <w:numId w:val="12"/>
               </w:numPr>
+              <w:spacing w:line="360" w:lineRule="auto"/>
               <w:rPr>
                 <w:b w:val="0"/>
                 <w:bCs w:val="0"/>
@@ -6065,6 +6420,7 @@
                 <w:ilvl w:val="0"/>
                 <w:numId w:val="12"/>
               </w:numPr>
+              <w:spacing w:line="360" w:lineRule="auto"/>
             </w:pPr>
             <w:r>
               <w:t>suffering can cease (nibbana)</w:t>
@@ -6077,6 +6433,7 @@
                 <w:ilvl w:val="0"/>
                 <w:numId w:val="12"/>
               </w:numPr>
+              <w:spacing w:line="360" w:lineRule="auto"/>
               <w:rPr>
                 <w:b w:val="0"/>
                 <w:bCs w:val="0"/>
@@ -6102,6 +6459,9 @@
             <w:tcW w:w="9350" w:type="dxa"/>
           </w:tcPr>
           <w:p>
+            <w:pPr>
+              <w:spacing w:line="360" w:lineRule="auto"/>
+            </w:pPr>
             <w:r>
               <w:t>Three Interconnected Doctrines</w:t>
             </w:r>
@@ -6121,6 +6481,7 @@
                 <w:ilvl w:val="0"/>
                 <w:numId w:val="12"/>
               </w:numPr>
+              <w:spacing w:line="360" w:lineRule="auto"/>
             </w:pPr>
             <w:r>
               <w:t>impermanence</w:t>
@@ -6133,16 +6494,18 @@
                 <w:ilvl w:val="0"/>
                 <w:numId w:val="12"/>
               </w:numPr>
-              <w:rPr>
-                <w:b w:val="0"/>
-                <w:bCs w:val="0"/>
-              </w:rPr>
-            </w:pPr>
-            <w:r>
-              <w:rPr>
-                <w:b w:val="0"/>
-                <w:bCs w:val="0"/>
-              </w:rPr>
+              <w:spacing w:line="360" w:lineRule="auto"/>
+              <w:rPr>
+                <w:b w:val="0"/>
+                <w:bCs w:val="0"/>
+              </w:rPr>
+            </w:pPr>
+            <w:r>
+              <w:rPr>
+                <w:b w:val="0"/>
+                <w:bCs w:val="0"/>
+              </w:rPr>
+              <w:lastRenderedPageBreak/>
               <w:t>suffering</w:t>
             </w:r>
           </w:p>
@@ -6153,6 +6516,7 @@
                 <w:ilvl w:val="0"/>
                 <w:numId w:val="12"/>
               </w:numPr>
+              <w:spacing w:line="360" w:lineRule="auto"/>
             </w:pPr>
             <w:r>
               <w:t>ego-lessness (no sustained ‘self’)</w:t>
@@ -6170,7 +6534,11 @@
             <w:tcW w:w="9350" w:type="dxa"/>
           </w:tcPr>
           <w:p>
-            <w:r>
+            <w:pPr>
+              <w:spacing w:line="360" w:lineRule="auto"/>
+            </w:pPr>
+            <w:r>
+              <w:lastRenderedPageBreak/>
               <w:t>The Noble Eightfold Path</w:t>
             </w:r>
           </w:p>
@@ -6189,6 +6557,7 @@
                 <w:ilvl w:val="0"/>
                 <w:numId w:val="12"/>
               </w:numPr>
+              <w:spacing w:line="360" w:lineRule="auto"/>
               <w:rPr>
                 <w:b w:val="0"/>
                 <w:bCs w:val="0"/>
@@ -6209,6 +6578,7 @@
                 <w:ilvl w:val="1"/>
                 <w:numId w:val="12"/>
               </w:numPr>
+              <w:spacing w:line="360" w:lineRule="auto"/>
             </w:pPr>
             <w:r>
               <w:t>ethical conduct (</w:t>
@@ -6227,6 +6597,7 @@
                 <w:ilvl w:val="2"/>
                 <w:numId w:val="12"/>
               </w:numPr>
+              <w:spacing w:line="360" w:lineRule="auto"/>
               <w:rPr>
                 <w:b w:val="0"/>
                 <w:bCs w:val="0"/>
@@ -6247,6 +6618,7 @@
                 <w:ilvl w:val="2"/>
                 <w:numId w:val="12"/>
               </w:numPr>
+              <w:spacing w:line="360" w:lineRule="auto"/>
             </w:pPr>
             <w:r>
               <w:t>right action</w:t>
@@ -6259,6 +6631,7 @@
                 <w:ilvl w:val="2"/>
                 <w:numId w:val="12"/>
               </w:numPr>
+              <w:spacing w:line="360" w:lineRule="auto"/>
               <w:rPr>
                 <w:b w:val="0"/>
                 <w:bCs w:val="0"/>
@@ -6279,6 +6652,7 @@
                 <w:ilvl w:val="1"/>
                 <w:numId w:val="12"/>
               </w:numPr>
+              <w:spacing w:line="360" w:lineRule="auto"/>
             </w:pPr>
             <w:r>
               <w:t>mental discipline (samadhi)</w:t>
@@ -6291,6 +6665,7 @@
                 <w:ilvl w:val="2"/>
                 <w:numId w:val="12"/>
               </w:numPr>
+              <w:spacing w:line="360" w:lineRule="auto"/>
               <w:rPr>
                 <w:b w:val="0"/>
                 <w:bCs w:val="0"/>
@@ -6311,6 +6686,7 @@
                 <w:ilvl w:val="2"/>
                 <w:numId w:val="12"/>
               </w:numPr>
+              <w:spacing w:line="360" w:lineRule="auto"/>
             </w:pPr>
             <w:r>
               <w:t>right mindfulness</w:t>
@@ -6323,6 +6699,7 @@
                 <w:ilvl w:val="2"/>
                 <w:numId w:val="12"/>
               </w:numPr>
+              <w:spacing w:line="360" w:lineRule="auto"/>
               <w:rPr>
                 <w:b w:val="0"/>
                 <w:bCs w:val="0"/>
@@ -6343,6 +6720,7 @@
                 <w:ilvl w:val="1"/>
                 <w:numId w:val="12"/>
               </w:numPr>
+              <w:spacing w:line="360" w:lineRule="auto"/>
             </w:pPr>
             <w:r>
               <w:t>wisdom (panna)</w:t>
@@ -6355,6 +6733,7 @@
                 <w:ilvl w:val="2"/>
                 <w:numId w:val="12"/>
               </w:numPr>
+              <w:spacing w:line="360" w:lineRule="auto"/>
               <w:rPr>
                 <w:b w:val="0"/>
                 <w:bCs w:val="0"/>
@@ -6375,6 +6754,7 @@
                 <w:ilvl w:val="2"/>
                 <w:numId w:val="12"/>
               </w:numPr>
+              <w:spacing w:line="360" w:lineRule="auto"/>
               <w:rPr>
                 <w:b w:val="0"/>
                 <w:bCs w:val="0"/>
@@ -6398,6 +6778,9 @@
       </w:tr>
     </w:tbl>
     <w:p>
+      <w:pPr>
+        <w:spacing w:line="360" w:lineRule="auto"/>
+      </w:pPr>
       <w:r>
         <w:rPr>
           <w:b/>
@@ -6425,6 +6808,9 @@
             <w:tcW w:w="9350" w:type="dxa"/>
           </w:tcPr>
           <w:p>
+            <w:pPr>
+              <w:spacing w:line="360" w:lineRule="auto"/>
+            </w:pPr>
             <w:r>
               <w:lastRenderedPageBreak/>
               <w:t>Threefold Moral Training System</w:t>
@@ -6448,6 +6834,7 @@
                 <w:ilvl w:val="0"/>
                 <w:numId w:val="12"/>
               </w:numPr>
+              <w:spacing w:line="360" w:lineRule="auto"/>
               <w:rPr>
                 <w:b w:val="0"/>
                 <w:bCs w:val="0"/>
@@ -6468,6 +6855,7 @@
                 <w:ilvl w:val="0"/>
                 <w:numId w:val="12"/>
               </w:numPr>
+              <w:spacing w:line="360" w:lineRule="auto"/>
             </w:pPr>
             <w:r>
               <w:t>meditation</w:t>
@@ -6480,6 +6868,7 @@
                 <w:ilvl w:val="0"/>
                 <w:numId w:val="12"/>
               </w:numPr>
+              <w:spacing w:line="360" w:lineRule="auto"/>
               <w:rPr>
                 <w:b w:val="0"/>
                 <w:bCs w:val="0"/>
@@ -6502,6 +6891,9 @@
             <w:tcW w:w="9350" w:type="dxa"/>
           </w:tcPr>
           <w:p>
+            <w:pPr>
+              <w:spacing w:line="360" w:lineRule="auto"/>
+            </w:pPr>
             <w:r>
               <w:t>Moral Philosophy of Kamma (Moral Action)</w:t>
             </w:r>
@@ -6524,6 +6916,7 @@
                 <w:ilvl w:val="0"/>
                 <w:numId w:val="12"/>
               </w:numPr>
+              <w:spacing w:line="360" w:lineRule="auto"/>
             </w:pPr>
             <w:r>
               <w:t>moral value depends primarily on intention</w:t>
@@ -6536,6 +6929,7 @@
                 <w:ilvl w:val="0"/>
                 <w:numId w:val="12"/>
               </w:numPr>
+              <w:spacing w:line="360" w:lineRule="auto"/>
               <w:rPr>
                 <w:b w:val="0"/>
                 <w:bCs w:val="0"/>
@@ -6556,6 +6950,7 @@
                 <w:ilvl w:val="1"/>
                 <w:numId w:val="12"/>
               </w:numPr>
+              <w:spacing w:line="360" w:lineRule="auto"/>
             </w:pPr>
             <w:r>
               <w:t>thought</w:t>
@@ -6568,6 +6963,7 @@
                 <w:ilvl w:val="1"/>
                 <w:numId w:val="12"/>
               </w:numPr>
+              <w:spacing w:line="360" w:lineRule="auto"/>
               <w:rPr>
                 <w:b w:val="0"/>
                 <w:bCs w:val="0"/>
@@ -6588,6 +6984,7 @@
                 <w:ilvl w:val="1"/>
                 <w:numId w:val="12"/>
               </w:numPr>
+              <w:spacing w:line="360" w:lineRule="auto"/>
               <w:rPr>
                 <w:b w:val="0"/>
                 <w:bCs w:val="0"/>
@@ -6614,6 +7011,7 @@
                 <w:ilvl w:val="0"/>
                 <w:numId w:val="12"/>
               </w:numPr>
+              <w:spacing w:line="360" w:lineRule="auto"/>
               <w:rPr>
                 <w:b w:val="0"/>
                 <w:bCs w:val="0"/>
@@ -6634,6 +7032,7 @@
                 <w:ilvl w:val="1"/>
                 <w:numId w:val="12"/>
               </w:numPr>
+              <w:spacing w:line="360" w:lineRule="auto"/>
             </w:pPr>
             <w:r>
               <w:t>their mental roots</w:t>
@@ -6646,6 +7045,7 @@
                 <w:ilvl w:val="1"/>
                 <w:numId w:val="12"/>
               </w:numPr>
+              <w:spacing w:line="360" w:lineRule="auto"/>
               <w:rPr>
                 <w:b w:val="0"/>
                 <w:bCs w:val="0"/>
@@ -6666,6 +7066,7 @@
                 <w:ilvl w:val="1"/>
                 <w:numId w:val="12"/>
               </w:numPr>
+              <w:spacing w:line="360" w:lineRule="auto"/>
               <w:rPr>
                 <w:b w:val="0"/>
                 <w:bCs w:val="0"/>
@@ -6694,6 +7095,9 @@
             <w:tcW w:w="9350" w:type="dxa"/>
           </w:tcPr>
           <w:p>
+            <w:pPr>
+              <w:spacing w:line="360" w:lineRule="auto"/>
+            </w:pPr>
             <w:r>
               <w:t>Two Models of Moral Consequence</w:t>
             </w:r>
@@ -6716,6 +7120,7 @@
                 <w:ilvl w:val="0"/>
                 <w:numId w:val="12"/>
               </w:numPr>
+              <w:spacing w:line="360" w:lineRule="auto"/>
               <w:rPr>
                 <w:b w:val="0"/>
                 <w:bCs w:val="0"/>
@@ -6736,6 +7141,7 @@
                 <w:ilvl w:val="1"/>
                 <w:numId w:val="12"/>
               </w:numPr>
+              <w:spacing w:line="360" w:lineRule="auto"/>
             </w:pPr>
             <w:r>
               <w:t>actions shape habits and personality</w:t>
@@ -6748,6 +7154,7 @@
                 <w:ilvl w:val="0"/>
                 <w:numId w:val="12"/>
               </w:numPr>
+              <w:spacing w:line="360" w:lineRule="auto"/>
               <w:rPr>
                 <w:b w:val="0"/>
                 <w:bCs w:val="0"/>
@@ -6768,6 +7175,7 @@
                 <w:ilvl w:val="1"/>
                 <w:numId w:val="12"/>
               </w:numPr>
+              <w:spacing w:line="360" w:lineRule="auto"/>
             </w:pPr>
             <w:r>
               <w:t>actions bring rewards or suffering across lives</w:t>
@@ -6775,6 +7183,7 @@
           </w:p>
           <w:p>
             <w:pPr>
+              <w:spacing w:line="360" w:lineRule="auto"/>
               <w:rPr>
                 <w:b w:val="0"/>
                 <w:bCs w:val="0"/>
@@ -6797,6 +7206,9 @@
             <w:tcW w:w="9350" w:type="dxa"/>
           </w:tcPr>
           <w:p>
+            <w:pPr>
+              <w:spacing w:line="360" w:lineRule="auto"/>
+            </w:pPr>
             <w:r>
               <w:t>Buddhism as a Consequentialist Ethics</w:t>
             </w:r>
@@ -6819,6 +7231,7 @@
                 <w:ilvl w:val="0"/>
                 <w:numId w:val="12"/>
               </w:numPr>
+              <w:spacing w:line="360" w:lineRule="auto"/>
             </w:pPr>
             <w:r>
               <w:t>Buddhist ethics are consequentialist but not hedonistic</w:t>
@@ -6831,6 +7244,7 @@
                 <w:ilvl w:val="1"/>
                 <w:numId w:val="12"/>
               </w:numPr>
+              <w:spacing w:line="360" w:lineRule="auto"/>
               <w:rPr>
                 <w:b w:val="0"/>
                 <w:bCs w:val="0"/>
@@ -6851,6 +7265,7 @@
                 <w:ilvl w:val="1"/>
                 <w:numId w:val="12"/>
               </w:numPr>
+              <w:spacing w:line="360" w:lineRule="auto"/>
             </w:pPr>
             <w:r>
               <w:t>deep meditation produces joy that differs from sensory pleasure</w:t>
@@ -6863,6 +7278,7 @@
                 <w:ilvl w:val="1"/>
                 <w:numId w:val="12"/>
               </w:numPr>
+              <w:spacing w:line="360" w:lineRule="auto"/>
               <w:rPr>
                 <w:b w:val="0"/>
                 <w:bCs w:val="0"/>
@@ -6883,6 +7299,7 @@
                 <w:ilvl w:val="0"/>
                 <w:numId w:val="12"/>
               </w:numPr>
+              <w:spacing w:line="360" w:lineRule="auto"/>
             </w:pPr>
             <w:r>
               <w:t>strong altruism is expressed through</w:t>
@@ -6895,6 +7312,7 @@
                 <w:ilvl w:val="1"/>
                 <w:numId w:val="12"/>
               </w:numPr>
+              <w:spacing w:line="360" w:lineRule="auto"/>
               <w:rPr>
                 <w:b w:val="0"/>
                 <w:bCs w:val="0"/>
@@ -6915,6 +7333,7 @@
                 <w:ilvl w:val="1"/>
                 <w:numId w:val="12"/>
               </w:numPr>
+              <w:spacing w:line="360" w:lineRule="auto"/>
               <w:rPr>
                 <w:b w:val="0"/>
                 <w:bCs w:val="0"/>
@@ -6931,16 +7350,18 @@
                 <w:ilvl w:val="1"/>
                 <w:numId w:val="12"/>
               </w:numPr>
-              <w:rPr>
-                <w:b w:val="0"/>
-                <w:bCs w:val="0"/>
-              </w:rPr>
-            </w:pPr>
-            <w:r>
-              <w:rPr>
-                <w:b w:val="0"/>
-                <w:bCs w:val="0"/>
-              </w:rPr>
+              <w:spacing w:line="360" w:lineRule="auto"/>
+              <w:rPr>
+                <w:b w:val="0"/>
+                <w:bCs w:val="0"/>
+              </w:rPr>
+            </w:pPr>
+            <w:r>
+              <w:rPr>
+                <w:b w:val="0"/>
+                <w:bCs w:val="0"/>
+              </w:rPr>
+              <w:lastRenderedPageBreak/>
               <w:t>sympathetic joy</w:t>
             </w:r>
           </w:p>
@@ -6951,6 +7372,7 @@
                 <w:ilvl w:val="1"/>
                 <w:numId w:val="12"/>
               </w:numPr>
+              <w:spacing w:line="360" w:lineRule="auto"/>
               <w:rPr>
                 <w:b w:val="0"/>
                 <w:bCs w:val="0"/>
@@ -6969,7 +7391,11 @@
             <w:tcW w:w="9350" w:type="dxa"/>
           </w:tcPr>
           <w:p>
-            <w:r>
+            <w:pPr>
+              <w:spacing w:line="360" w:lineRule="auto"/>
+            </w:pPr>
+            <w:r>
+              <w:lastRenderedPageBreak/>
               <w:t>Duties, Rights, and Guilt</w:t>
             </w:r>
           </w:p>
@@ -6991,6 +7417,7 @@
                 <w:ilvl w:val="0"/>
                 <w:numId w:val="12"/>
               </w:numPr>
+              <w:spacing w:line="360" w:lineRule="auto"/>
               <w:rPr>
                 <w:b w:val="0"/>
                 <w:bCs w:val="0"/>
@@ -7011,6 +7438,7 @@
                 <w:ilvl w:val="0"/>
                 <w:numId w:val="12"/>
               </w:numPr>
+              <w:spacing w:line="360" w:lineRule="auto"/>
             </w:pPr>
             <w:r>
               <w:t>focus is humanistic, not legalistic</w:t>
@@ -7023,6 +7451,7 @@
                 <w:ilvl w:val="0"/>
                 <w:numId w:val="12"/>
               </w:numPr>
+              <w:spacing w:line="360" w:lineRule="auto"/>
               <w:rPr>
                 <w:b w:val="0"/>
                 <w:bCs w:val="0"/>
@@ -7043,6 +7472,7 @@
                 <w:ilvl w:val="0"/>
                 <w:numId w:val="12"/>
               </w:numPr>
+              <w:spacing w:line="360" w:lineRule="auto"/>
             </w:pPr>
             <w:r>
               <w:t>moral failure is seen as</w:t>
@@ -7055,6 +7485,7 @@
                 <w:ilvl w:val="1"/>
                 <w:numId w:val="12"/>
               </w:numPr>
+              <w:spacing w:line="360" w:lineRule="auto"/>
               <w:rPr>
                 <w:b w:val="0"/>
                 <w:bCs w:val="0"/>
@@ -7075,6 +7506,7 @@
                 <w:ilvl w:val="1"/>
                 <w:numId w:val="12"/>
               </w:numPr>
+              <w:spacing w:line="360" w:lineRule="auto"/>
             </w:pPr>
             <w:r>
               <w:t>mental defilement</w:t>
@@ -7087,6 +7519,7 @@
                 <w:ilvl w:val="1"/>
                 <w:numId w:val="12"/>
               </w:numPr>
+              <w:spacing w:line="360" w:lineRule="auto"/>
               <w:rPr>
                 <w:b w:val="0"/>
                 <w:bCs w:val="0"/>
@@ -7101,6 +7534,9 @@
             </w:r>
           </w:p>
           <w:p>
+            <w:pPr>
+              <w:spacing w:line="360" w:lineRule="auto"/>
+            </w:pPr>
             <w:r>
               <w:t>excessive guilt is considered harmful to moral progress</w:t>
             </w:r>
@@ -7114,6 +7550,9 @@
             <w:tcW w:w="9350" w:type="dxa"/>
           </w:tcPr>
           <w:p>
+            <w:pPr>
+              <w:spacing w:line="360" w:lineRule="auto"/>
+            </w:pPr>
             <w:r>
               <w:t>Knowledge, Truth, and Ethics</w:t>
             </w:r>
@@ -7131,6 +7570,7 @@
           </w:tcPr>
           <w:p>
             <w:pPr>
+              <w:spacing w:line="360" w:lineRule="auto"/>
               <w:rPr>
                 <w:b w:val="0"/>
                 <w:bCs w:val="0"/>
@@ -7151,6 +7591,7 @@
                 <w:ilvl w:val="0"/>
                 <w:numId w:val="12"/>
               </w:numPr>
+              <w:spacing w:line="360" w:lineRule="auto"/>
             </w:pPr>
             <w:r>
               <w:t>moral claims are grounded in</w:t>
@@ -7163,17 +7604,17 @@
                 <w:ilvl w:val="1"/>
                 <w:numId w:val="12"/>
               </w:numPr>
-              <w:rPr>
-                <w:b w:val="0"/>
-                <w:bCs w:val="0"/>
-              </w:rPr>
-            </w:pPr>
-            <w:r>
-              <w:rPr>
-                <w:b w:val="0"/>
-                <w:bCs w:val="0"/>
-              </w:rPr>
-              <w:lastRenderedPageBreak/>
+              <w:spacing w:line="360" w:lineRule="auto"/>
+              <w:rPr>
+                <w:b w:val="0"/>
+                <w:bCs w:val="0"/>
+              </w:rPr>
+            </w:pPr>
+            <w:r>
+              <w:rPr>
+                <w:b w:val="0"/>
+                <w:bCs w:val="0"/>
+              </w:rPr>
               <w:t>psychological facts</w:t>
             </w:r>
           </w:p>
@@ -7184,6 +7625,7 @@
                 <w:ilvl w:val="1"/>
                 <w:numId w:val="12"/>
               </w:numPr>
+              <w:spacing w:line="360" w:lineRule="auto"/>
             </w:pPr>
             <w:r>
               <w:t>social consequences</w:t>
@@ -7196,6 +7638,7 @@
                 <w:ilvl w:val="1"/>
                 <w:numId w:val="12"/>
               </w:numPr>
+              <w:spacing w:line="360" w:lineRule="auto"/>
               <w:rPr>
                 <w:b w:val="0"/>
                 <w:bCs w:val="0"/>
@@ -7216,6 +7659,7 @@
                 <w:ilvl w:val="0"/>
                 <w:numId w:val="12"/>
               </w:numPr>
+              <w:spacing w:line="360" w:lineRule="auto"/>
             </w:pPr>
             <w:r>
               <w:t>Dukkha functions as both</w:t>
@@ -7228,6 +7672,7 @@
                 <w:ilvl w:val="1"/>
                 <w:numId w:val="12"/>
               </w:numPr>
+              <w:spacing w:line="360" w:lineRule="auto"/>
               <w:rPr>
                 <w:b w:val="0"/>
                 <w:bCs w:val="0"/>
@@ -7248,6 +7693,7 @@
                 <w:ilvl w:val="1"/>
                 <w:numId w:val="12"/>
               </w:numPr>
+              <w:spacing w:line="360" w:lineRule="auto"/>
             </w:pPr>
             <w:r>
               <w:t>a moral call to transformation</w:t>
@@ -7260,6 +7706,7 @@
                 <w:ilvl w:val="0"/>
                 <w:numId w:val="12"/>
               </w:numPr>
+              <w:spacing w:line="360" w:lineRule="auto"/>
               <w:rPr>
                 <w:b w:val="0"/>
                 <w:bCs w:val="0"/>
@@ -7280,6 +7727,7 @@
                 <w:ilvl w:val="1"/>
                 <w:numId w:val="12"/>
               </w:numPr>
+              <w:spacing w:line="360" w:lineRule="auto"/>
             </w:pPr>
             <w:r>
               <w:t>ordinary perception</w:t>
@@ -7292,6 +7740,7 @@
                 <w:ilvl w:val="1"/>
                 <w:numId w:val="12"/>
               </w:numPr>
+              <w:spacing w:line="360" w:lineRule="auto"/>
               <w:rPr>
                 <w:b w:val="0"/>
                 <w:bCs w:val="0"/>
@@ -7312,6 +7761,7 @@
                 <w:ilvl w:val="1"/>
                 <w:numId w:val="12"/>
               </w:numPr>
+              <w:spacing w:line="360" w:lineRule="auto"/>
               <w:rPr>
                 <w:b w:val="0"/>
                 <w:bCs w:val="0"/>
@@ -7341,13 +7791,13 @@
           </w:tcPr>
           <w:p>
             <w:pPr>
-              <w:rPr>
-                <w:b w:val="0"/>
-                <w:bCs w:val="0"/>
-              </w:rPr>
-            </w:pPr>
-            <w:r>
-              <w:lastRenderedPageBreak/>
+              <w:spacing w:line="360" w:lineRule="auto"/>
+              <w:rPr>
+                <w:b w:val="0"/>
+                <w:bCs w:val="0"/>
+              </w:rPr>
+            </w:pPr>
+            <w:r>
               <w:t>Virtues and Vices</w:t>
             </w:r>
           </w:p>
@@ -7369,6 +7819,7 @@
                 <w:ilvl w:val="0"/>
                 <w:numId w:val="13"/>
               </w:numPr>
+              <w:spacing w:line="360" w:lineRule="auto"/>
               <w:rPr>
                 <w:b w:val="0"/>
                 <w:bCs w:val="0"/>
@@ -7389,6 +7840,7 @@
                 <w:ilvl w:val="0"/>
                 <w:numId w:val="13"/>
               </w:numPr>
+              <w:spacing w:line="360" w:lineRule="auto"/>
               <w:rPr>
                 <w:b w:val="0"/>
                 <w:bCs w:val="0"/>
@@ -7405,6 +7857,7 @@
                 <w:ilvl w:val="0"/>
                 <w:numId w:val="13"/>
               </w:numPr>
+              <w:spacing w:line="360" w:lineRule="auto"/>
               <w:rPr>
                 <w:b w:val="0"/>
                 <w:bCs w:val="0"/>
@@ -7425,12 +7878,14 @@
                 <w:ilvl w:val="0"/>
                 <w:numId w:val="13"/>
               </w:numPr>
-              <w:rPr>
-                <w:b w:val="0"/>
-                <w:bCs w:val="0"/>
-              </w:rPr>
-            </w:pPr>
-            <w:r>
+              <w:spacing w:line="360" w:lineRule="auto"/>
+              <w:rPr>
+                <w:b w:val="0"/>
+                <w:bCs w:val="0"/>
+              </w:rPr>
+            </w:pPr>
+            <w:r>
+              <w:lastRenderedPageBreak/>
               <w:t>envy</w:t>
             </w:r>
           </w:p>
@@ -7441,6 +7896,7 @@
                 <w:ilvl w:val="0"/>
                 <w:numId w:val="13"/>
               </w:numPr>
+              <w:spacing w:line="360" w:lineRule="auto"/>
               <w:rPr>
                 <w:b w:val="0"/>
                 <w:bCs w:val="0"/>
@@ -7461,6 +7917,7 @@
                 <w:ilvl w:val="0"/>
                 <w:numId w:val="13"/>
               </w:numPr>
+              <w:spacing w:line="360" w:lineRule="auto"/>
               <w:rPr>
                 <w:b w:val="0"/>
                 <w:bCs w:val="0"/>
@@ -7477,6 +7934,7 @@
                 <w:ilvl w:val="0"/>
                 <w:numId w:val="13"/>
               </w:numPr>
+              <w:spacing w:line="360" w:lineRule="auto"/>
             </w:pPr>
             <w:r>
               <w:rPr>
@@ -7495,7 +7953,11 @@
             <w:tcW w:w="9350" w:type="dxa"/>
           </w:tcPr>
           <w:p>
-            <w:r>
+            <w:pPr>
+              <w:spacing w:line="360" w:lineRule="auto"/>
+            </w:pPr>
+            <w:r>
+              <w:lastRenderedPageBreak/>
               <w:t>Three Groups of Virtues</w:t>
             </w:r>
           </w:p>
@@ -7517,6 +7979,7 @@
                 <w:ilvl w:val="0"/>
                 <w:numId w:val="13"/>
               </w:numPr>
+              <w:spacing w:line="360" w:lineRule="auto"/>
               <w:rPr>
                 <w:b w:val="0"/>
                 <w:bCs w:val="0"/>
@@ -7533,6 +7996,7 @@
                 <w:ilvl w:val="1"/>
                 <w:numId w:val="13"/>
               </w:numPr>
+              <w:spacing w:line="360" w:lineRule="auto"/>
               <w:rPr>
                 <w:b w:val="0"/>
                 <w:bCs w:val="0"/>
@@ -7553,6 +8017,7 @@
                 <w:ilvl w:val="1"/>
                 <w:numId w:val="13"/>
               </w:numPr>
+              <w:spacing w:line="360" w:lineRule="auto"/>
               <w:rPr>
                 <w:b w:val="0"/>
                 <w:bCs w:val="0"/>
@@ -7569,6 +8034,7 @@
                 <w:ilvl w:val="0"/>
                 <w:numId w:val="13"/>
               </w:numPr>
+              <w:spacing w:line="360" w:lineRule="auto"/>
               <w:rPr>
                 <w:b w:val="0"/>
                 <w:bCs w:val="0"/>
@@ -7589,6 +8055,7 @@
                 <w:ilvl w:val="1"/>
                 <w:numId w:val="13"/>
               </w:numPr>
+              <w:spacing w:line="360" w:lineRule="auto"/>
               <w:rPr>
                 <w:b w:val="0"/>
                 <w:bCs w:val="0"/>
@@ -7605,6 +8072,7 @@
                 <w:ilvl w:val="1"/>
                 <w:numId w:val="13"/>
               </w:numPr>
+              <w:spacing w:line="360" w:lineRule="auto"/>
               <w:rPr>
                 <w:b w:val="0"/>
                 <w:bCs w:val="0"/>
@@ -7625,6 +8093,7 @@
                 <w:ilvl w:val="1"/>
                 <w:numId w:val="13"/>
               </w:numPr>
+              <w:spacing w:line="360" w:lineRule="auto"/>
               <w:rPr>
                 <w:b w:val="0"/>
                 <w:bCs w:val="0"/>
@@ -7651,6 +8120,7 @@
                 <w:ilvl w:val="1"/>
                 <w:numId w:val="13"/>
               </w:numPr>
+              <w:spacing w:line="360" w:lineRule="auto"/>
               <w:rPr>
                 <w:b w:val="0"/>
                 <w:bCs w:val="0"/>
@@ -7671,6 +8141,7 @@
                 <w:ilvl w:val="0"/>
                 <w:numId w:val="13"/>
               </w:numPr>
+              <w:spacing w:line="360" w:lineRule="auto"/>
               <w:rPr>
                 <w:b w:val="0"/>
                 <w:bCs w:val="0"/>
@@ -7697,6 +8168,7 @@
                 <w:ilvl w:val="1"/>
                 <w:numId w:val="13"/>
               </w:numPr>
+              <w:spacing w:line="360" w:lineRule="auto"/>
               <w:rPr>
                 <w:b w:val="0"/>
                 <w:bCs w:val="0"/>
@@ -7717,6 +8189,7 @@
                 <w:ilvl w:val="1"/>
                 <w:numId w:val="13"/>
               </w:numPr>
+              <w:spacing w:line="360" w:lineRule="auto"/>
               <w:rPr>
                 <w:b w:val="0"/>
                 <w:bCs w:val="0"/>
@@ -7733,6 +8206,7 @@
                 <w:ilvl w:val="1"/>
                 <w:numId w:val="13"/>
               </w:numPr>
+              <w:spacing w:line="360" w:lineRule="auto"/>
               <w:rPr>
                 <w:b w:val="0"/>
                 <w:bCs w:val="0"/>
@@ -7753,6 +8227,7 @@
                 <w:ilvl w:val="1"/>
                 <w:numId w:val="13"/>
               </w:numPr>
+              <w:spacing w:line="360" w:lineRule="auto"/>
               <w:rPr>
                 <w:b w:val="0"/>
                 <w:bCs w:val="0"/>
@@ -7774,6 +8249,7 @@
           </w:p>
           <w:p>
             <w:pPr>
+              <w:spacing w:line="360" w:lineRule="auto"/>
               <w:rPr>
                 <w:b w:val="0"/>
                 <w:bCs w:val="0"/>
@@ -7796,6 +8272,9 @@
             <w:tcW w:w="9350" w:type="dxa"/>
           </w:tcPr>
           <w:p>
+            <w:pPr>
+              <w:spacing w:line="360" w:lineRule="auto"/>
+            </w:pPr>
             <w:r>
               <w:t>Social and Political Ethics</w:t>
             </w:r>
@@ -7818,6 +8297,7 @@
                 <w:ilvl w:val="0"/>
                 <w:numId w:val="13"/>
               </w:numPr>
+              <w:spacing w:line="360" w:lineRule="auto"/>
               <w:rPr>
                 <w:b w:val="0"/>
                 <w:bCs w:val="0"/>
@@ -7844,6 +8324,7 @@
                 <w:ilvl w:val="1"/>
                 <w:numId w:val="13"/>
               </w:numPr>
+              <w:spacing w:line="360" w:lineRule="auto"/>
               <w:rPr>
                 <w:b w:val="0"/>
                 <w:bCs w:val="0"/>
@@ -7864,6 +8345,7 @@
                 <w:ilvl w:val="1"/>
                 <w:numId w:val="13"/>
               </w:numPr>
+              <w:spacing w:line="360" w:lineRule="auto"/>
             </w:pPr>
             <w:r>
               <w:t>moral worth is based on character</w:t>
@@ -7876,6 +8358,7 @@
                 <w:ilvl w:val="1"/>
                 <w:numId w:val="13"/>
               </w:numPr>
+              <w:spacing w:line="360" w:lineRule="auto"/>
               <w:rPr>
                 <w:b w:val="0"/>
                 <w:bCs w:val="0"/>
@@ -7896,6 +8379,7 @@
                 <w:ilvl w:val="0"/>
                 <w:numId w:val="13"/>
               </w:numPr>
+              <w:spacing w:line="360" w:lineRule="auto"/>
               <w:rPr>
                 <w:b w:val="0"/>
                 <w:bCs w:val="0"/>
@@ -7912,6 +8396,7 @@
                 <w:ilvl w:val="1"/>
                 <w:numId w:val="13"/>
               </w:numPr>
+              <w:spacing w:line="360" w:lineRule="auto"/>
               <w:rPr>
                 <w:b w:val="0"/>
                 <w:bCs w:val="0"/>
@@ -7932,6 +8417,7 @@
                 <w:ilvl w:val="2"/>
                 <w:numId w:val="13"/>
               </w:numPr>
+              <w:spacing w:line="360" w:lineRule="auto"/>
               <w:rPr>
                 <w:b w:val="0"/>
                 <w:bCs w:val="0"/>
@@ -7948,6 +8434,7 @@
                 <w:ilvl w:val="2"/>
                 <w:numId w:val="13"/>
               </w:numPr>
+              <w:spacing w:line="360" w:lineRule="auto"/>
               <w:rPr>
                 <w:b w:val="0"/>
                 <w:bCs w:val="0"/>
@@ -7968,6 +8455,7 @@
                 <w:ilvl w:val="2"/>
                 <w:numId w:val="13"/>
               </w:numPr>
+              <w:spacing w:line="360" w:lineRule="auto"/>
               <w:rPr>
                 <w:b w:val="0"/>
                 <w:bCs w:val="0"/>
@@ -7984,6 +8472,7 @@
                 <w:ilvl w:val="2"/>
                 <w:numId w:val="13"/>
               </w:numPr>
+              <w:spacing w:line="360" w:lineRule="auto"/>
               <w:rPr>
                 <w:b w:val="0"/>
                 <w:bCs w:val="0"/>
@@ -8000,6 +8489,7 @@
           </w:p>
           <w:p>
             <w:pPr>
+              <w:spacing w:line="360" w:lineRule="auto"/>
               <w:rPr>
                 <w:b w:val="0"/>
                 <w:bCs w:val="0"/>
@@ -8038,6 +8528,9 @@
             <w:tcW w:w="9350" w:type="dxa"/>
           </w:tcPr>
           <w:p>
+            <w:pPr>
+              <w:spacing w:line="360" w:lineRule="auto"/>
+            </w:pPr>
             <w:r>
               <w:lastRenderedPageBreak/>
               <w:t>The Five Precepts</w:t>
@@ -8061,6 +8554,7 @@
                 <w:ilvl w:val="0"/>
                 <w:numId w:val="13"/>
               </w:numPr>
+              <w:spacing w:line="360" w:lineRule="auto"/>
               <w:rPr>
                 <w:b w:val="0"/>
                 <w:bCs w:val="0"/>
@@ -8081,6 +8575,7 @@
                 <w:ilvl w:val="1"/>
                 <w:numId w:val="13"/>
               </w:numPr>
+              <w:spacing w:line="360" w:lineRule="auto"/>
             </w:pPr>
             <w:r>
               <w:t>do not kill or harm living things</w:t>
@@ -8093,6 +8588,7 @@
                 <w:ilvl w:val="1"/>
                 <w:numId w:val="13"/>
               </w:numPr>
+              <w:spacing w:line="360" w:lineRule="auto"/>
               <w:rPr>
                 <w:b w:val="0"/>
                 <w:bCs w:val="0"/>
@@ -8113,6 +8609,7 @@
                 <w:ilvl w:val="1"/>
                 <w:numId w:val="13"/>
               </w:numPr>
+              <w:spacing w:line="360" w:lineRule="auto"/>
             </w:pPr>
             <w:r>
               <w:t>avoid harmful sensual contact</w:t>
@@ -8125,6 +8622,7 @@
                 <w:ilvl w:val="1"/>
                 <w:numId w:val="13"/>
               </w:numPr>
+              <w:spacing w:line="360" w:lineRule="auto"/>
               <w:rPr>
                 <w:b w:val="0"/>
                 <w:bCs w:val="0"/>
@@ -8145,6 +8643,7 @@
                 <w:ilvl w:val="1"/>
                 <w:numId w:val="13"/>
               </w:numPr>
+              <w:spacing w:line="360" w:lineRule="auto"/>
             </w:pPr>
             <w:r>
               <w:t>avoid intoxicants</w:t>
@@ -8157,6 +8656,7 @@
                 <w:ilvl w:val="0"/>
                 <w:numId w:val="13"/>
               </w:numPr>
+              <w:spacing w:line="360" w:lineRule="auto"/>
               <w:rPr>
                 <w:b w:val="0"/>
                 <w:bCs w:val="0"/>
@@ -8177,6 +8677,7 @@
                 <w:ilvl w:val="1"/>
                 <w:numId w:val="13"/>
               </w:numPr>
+              <w:spacing w:line="360" w:lineRule="auto"/>
             </w:pPr>
             <w:r>
               <w:t>social harmony</w:t>
@@ -8189,6 +8690,7 @@
                 <w:ilvl w:val="1"/>
                 <w:numId w:val="13"/>
               </w:numPr>
+              <w:spacing w:line="360" w:lineRule="auto"/>
               <w:rPr>
                 <w:b w:val="0"/>
                 <w:bCs w:val="0"/>
@@ -8209,6 +8711,7 @@
                 <w:ilvl w:val="1"/>
                 <w:numId w:val="13"/>
               </w:numPr>
+              <w:spacing w:line="360" w:lineRule="auto"/>
             </w:pPr>
             <w:r>
               <w:t>respect for life</w:t>
@@ -8223,6 +8726,9 @@
             <w:tcW w:w="9350" w:type="dxa"/>
           </w:tcPr>
           <w:p>
+            <w:pPr>
+              <w:spacing w:line="360" w:lineRule="auto"/>
+            </w:pPr>
             <w:r>
               <w:t>Wealth and Livelihood</w:t>
             </w:r>
@@ -8245,6 +8751,7 @@
                 <w:ilvl w:val="0"/>
                 <w:numId w:val="13"/>
               </w:numPr>
+              <w:spacing w:line="360" w:lineRule="auto"/>
               <w:rPr>
                 <w:b w:val="0"/>
                 <w:bCs w:val="0"/>
@@ -8265,6 +8772,7 @@
                 <w:ilvl w:val="0"/>
                 <w:numId w:val="13"/>
               </w:numPr>
+              <w:spacing w:line="360" w:lineRule="auto"/>
             </w:pPr>
             <w:r>
               <w:t>greed and exploitation are condemned</w:t>
@@ -8277,6 +8785,7 @@
                 <w:ilvl w:val="0"/>
                 <w:numId w:val="13"/>
               </w:numPr>
+              <w:spacing w:line="360" w:lineRule="auto"/>
               <w:rPr>
                 <w:b w:val="0"/>
                 <w:bCs w:val="0"/>
@@ -8299,6 +8808,9 @@
             <w:tcW w:w="9350" w:type="dxa"/>
           </w:tcPr>
           <w:p>
+            <w:pPr>
+              <w:spacing w:line="360" w:lineRule="auto"/>
+            </w:pPr>
             <w:r>
               <w:t>Later Buddhist Traditions</w:t>
             </w:r>
@@ -8321,6 +8833,7 @@
                 <w:ilvl w:val="0"/>
                 <w:numId w:val="13"/>
               </w:numPr>
+              <w:spacing w:line="360" w:lineRule="auto"/>
               <w:rPr>
                 <w:b w:val="0"/>
                 <w:bCs w:val="0"/>
@@ -8337,6 +8850,7 @@
                 <w:ilvl w:val="1"/>
                 <w:numId w:val="13"/>
               </w:numPr>
+              <w:spacing w:line="360" w:lineRule="auto"/>
               <w:rPr>
                 <w:b w:val="0"/>
                 <w:bCs w:val="0"/>
@@ -8364,6 +8878,7 @@
                 <w:ilvl w:val="1"/>
                 <w:numId w:val="13"/>
               </w:numPr>
+              <w:spacing w:line="360" w:lineRule="auto"/>
             </w:pPr>
             <w:r>
               <w:t>emphasize compassion and saving others</w:t>
@@ -8376,6 +8891,7 @@
                 <w:ilvl w:val="0"/>
                 <w:numId w:val="13"/>
               </w:numPr>
+              <w:spacing w:line="360" w:lineRule="auto"/>
               <w:rPr>
                 <w:b w:val="0"/>
                 <w:bCs w:val="0"/>
@@ -8396,6 +8912,7 @@
                 <w:ilvl w:val="1"/>
                 <w:numId w:val="13"/>
               </w:numPr>
+              <w:spacing w:line="360" w:lineRule="auto"/>
             </w:pPr>
             <w:r>
               <w:t>adds ritual and symbolism</w:t>
@@ -8408,6 +8925,7 @@
                 <w:ilvl w:val="1"/>
                 <w:numId w:val="13"/>
               </w:numPr>
+              <w:spacing w:line="360" w:lineRule="auto"/>
               <w:rPr>
                 <w:b w:val="0"/>
                 <w:bCs w:val="0"/>
@@ -8428,6 +8946,7 @@
                 <w:ilvl w:val="0"/>
                 <w:numId w:val="13"/>
               </w:numPr>
+              <w:spacing w:line="360" w:lineRule="auto"/>
               <w:rPr>
                 <w:b w:val="0"/>
                 <w:bCs w:val="0"/>
@@ -8444,6 +8963,7 @@
                 <w:ilvl w:val="1"/>
                 <w:numId w:val="13"/>
               </w:numPr>
+              <w:spacing w:line="360" w:lineRule="auto"/>
               <w:rPr>
                 <w:b w:val="0"/>
                 <w:bCs w:val="0"/>
@@ -8464,6 +8984,7 @@
                 <w:ilvl w:val="1"/>
                 <w:numId w:val="13"/>
               </w:numPr>
+              <w:spacing w:line="360" w:lineRule="auto"/>
             </w:pPr>
             <w:r>
               <w:t>stresses inner transformations</w:t>
@@ -8476,6 +8997,7 @@
                 <w:ilvl w:val="1"/>
                 <w:numId w:val="13"/>
               </w:numPr>
+              <w:spacing w:line="360" w:lineRule="auto"/>
               <w:rPr>
                 <w:b w:val="0"/>
                 <w:bCs w:val="0"/>
@@ -8498,7 +9020,11 @@
             <w:tcW w:w="9350" w:type="dxa"/>
           </w:tcPr>
           <w:p>
-            <w:r>
+            <w:pPr>
+              <w:spacing w:line="360" w:lineRule="auto"/>
+            </w:pPr>
+            <w:r>
+              <w:lastRenderedPageBreak/>
               <w:t>Conclusion</w:t>
             </w:r>
           </w:p>
@@ -8520,6 +9046,7 @@
                 <w:ilvl w:val="0"/>
                 <w:numId w:val="13"/>
               </w:numPr>
+              <w:spacing w:line="360" w:lineRule="auto"/>
             </w:pPr>
             <w:r>
               <w:t>Buddhist ethics is</w:t>
@@ -8532,6 +9059,7 @@
                 <w:ilvl w:val="1"/>
                 <w:numId w:val="13"/>
               </w:numPr>
+              <w:spacing w:line="360" w:lineRule="auto"/>
               <w:rPr>
                 <w:b w:val="0"/>
                 <w:bCs w:val="0"/>
@@ -8552,6 +9080,7 @@
                 <w:ilvl w:val="1"/>
                 <w:numId w:val="13"/>
               </w:numPr>
+              <w:spacing w:line="360" w:lineRule="auto"/>
               <w:rPr>
                 <w:b w:val="0"/>
                 <w:bCs w:val="0"/>
@@ -8568,6 +9097,7 @@
                 <w:ilvl w:val="1"/>
                 <w:numId w:val="13"/>
               </w:numPr>
+              <w:spacing w:line="360" w:lineRule="auto"/>
               <w:rPr>
                 <w:b w:val="0"/>
                 <w:bCs w:val="0"/>
@@ -8588,6 +9118,7 @@
                 <w:ilvl w:val="1"/>
                 <w:numId w:val="13"/>
               </w:numPr>
+              <w:spacing w:line="360" w:lineRule="auto"/>
             </w:pPr>
             <w:r>
               <w:t>compassion-centered</w:t>
@@ -8600,6 +9131,7 @@
                 <w:ilvl w:val="1"/>
                 <w:numId w:val="13"/>
               </w:numPr>
+              <w:spacing w:line="360" w:lineRule="auto"/>
               <w:rPr>
                 <w:b w:val="0"/>
                 <w:bCs w:val="0"/>
@@ -8620,6 +9152,7 @@
                 <w:ilvl w:val="0"/>
                 <w:numId w:val="13"/>
               </w:numPr>
+              <w:spacing w:line="360" w:lineRule="auto"/>
             </w:pPr>
             <w:r>
               <w:t>it integrates</w:t>
@@ -8632,6 +9165,7 @@
                 <w:ilvl w:val="1"/>
                 <w:numId w:val="13"/>
               </w:numPr>
+              <w:spacing w:line="360" w:lineRule="auto"/>
               <w:rPr>
                 <w:b w:val="0"/>
                 <w:bCs w:val="0"/>
@@ -8652,6 +9186,7 @@
                 <w:ilvl w:val="1"/>
                 <w:numId w:val="13"/>
               </w:numPr>
+              <w:spacing w:line="360" w:lineRule="auto"/>
             </w:pPr>
             <w:r>
               <w:t>mental discipline</w:t>
@@ -8664,6 +9199,7 @@
                 <w:ilvl w:val="1"/>
                 <w:numId w:val="13"/>
               </w:numPr>
+              <w:spacing w:line="360" w:lineRule="auto"/>
               <w:rPr>
                 <w:b w:val="0"/>
                 <w:bCs w:val="0"/>
@@ -8684,6 +9220,7 @@
                 <w:ilvl w:val="1"/>
                 <w:numId w:val="13"/>
               </w:numPr>
+              <w:spacing w:line="360" w:lineRule="auto"/>
             </w:pPr>
             <w:r>
               <w:t>social responsibility</w:t>
@@ -8691,6 +9228,7 @@
           </w:p>
           <w:p>
             <w:pPr>
+              <w:spacing w:line="360" w:lineRule="auto"/>
               <w:rPr>
                 <w:b w:val="0"/>
                 <w:bCs w:val="0"/>
@@ -8708,6 +9246,9 @@
       </w:tr>
     </w:tbl>
     <w:p>
+      <w:pPr>
+        <w:spacing w:line="360" w:lineRule="auto"/>
+      </w:pPr>
       <w:r>
         <w:rPr>
           <w:b/>
@@ -8735,6 +9276,9 @@
             <w:tcW w:w="9350" w:type="dxa"/>
           </w:tcPr>
           <w:p>
+            <w:pPr>
+              <w:spacing w:line="360" w:lineRule="auto"/>
+            </w:pPr>
             <w:r>
               <w:lastRenderedPageBreak/>
               <w:t>Key Buddhist Terms</w:t>
@@ -8758,6 +9302,7 @@
                 <w:ilvl w:val="0"/>
                 <w:numId w:val="13"/>
               </w:numPr>
+              <w:spacing w:line="360" w:lineRule="auto"/>
               <w:rPr>
                 <w:b w:val="0"/>
                 <w:bCs w:val="0"/>
@@ -8781,6 +9326,7 @@
                 <w:ilvl w:val="0"/>
                 <w:numId w:val="13"/>
               </w:numPr>
+              <w:spacing w:line="360" w:lineRule="auto"/>
               <w:rPr>
                 <w:b w:val="0"/>
                 <w:bCs w:val="0"/>
@@ -8801,6 +9347,7 @@
                 <w:ilvl w:val="0"/>
                 <w:numId w:val="13"/>
               </w:numPr>
+              <w:spacing w:line="360" w:lineRule="auto"/>
               <w:rPr>
                 <w:b w:val="0"/>
                 <w:bCs w:val="0"/>
@@ -8817,6 +9364,7 @@
                 <w:ilvl w:val="0"/>
                 <w:numId w:val="13"/>
               </w:numPr>
+              <w:spacing w:line="360" w:lineRule="auto"/>
               <w:rPr>
                 <w:b w:val="0"/>
                 <w:bCs w:val="0"/>
@@ -8837,6 +9385,7 @@
                 <w:ilvl w:val="0"/>
                 <w:numId w:val="13"/>
               </w:numPr>
+              <w:spacing w:line="360" w:lineRule="auto"/>
               <w:rPr>
                 <w:b w:val="0"/>
                 <w:bCs w:val="0"/>
@@ -8853,6 +9402,7 @@
                 <w:ilvl w:val="0"/>
                 <w:numId w:val="13"/>
               </w:numPr>
+              <w:spacing w:line="360" w:lineRule="auto"/>
               <w:rPr>
                 <w:b w:val="0"/>
                 <w:bCs w:val="0"/>
@@ -8880,6 +9430,7 @@
                 <w:ilvl w:val="0"/>
                 <w:numId w:val="13"/>
               </w:numPr>
+              <w:spacing w:line="360" w:lineRule="auto"/>
               <w:rPr>
                 <w:b w:val="0"/>
                 <w:bCs w:val="0"/>
@@ -8896,6 +9447,7 @@
                 <w:ilvl w:val="0"/>
                 <w:numId w:val="13"/>
               </w:numPr>
+              <w:spacing w:line="360" w:lineRule="auto"/>
               <w:rPr>
                 <w:b w:val="0"/>
                 <w:bCs w:val="0"/>
@@ -8916,6 +9468,7 @@
                 <w:ilvl w:val="0"/>
                 <w:numId w:val="13"/>
               </w:numPr>
+              <w:spacing w:line="360" w:lineRule="auto"/>
               <w:rPr>
                 <w:b w:val="0"/>
                 <w:bCs w:val="0"/>
@@ -8949,6 +9502,7 @@
                 <w:ilvl w:val="0"/>
                 <w:numId w:val="13"/>
               </w:numPr>
+              <w:spacing w:line="360" w:lineRule="auto"/>
               <w:rPr>
                 <w:b w:val="0"/>
                 <w:bCs w:val="0"/>
@@ -8969,6 +9523,7 @@
                 <w:ilvl w:val="0"/>
                 <w:numId w:val="13"/>
               </w:numPr>
+              <w:spacing w:line="360" w:lineRule="auto"/>
               <w:rPr>
                 <w:b w:val="0"/>
                 <w:bCs w:val="0"/>
@@ -8985,6 +9540,7 @@
                 <w:ilvl w:val="0"/>
                 <w:numId w:val="13"/>
               </w:numPr>
+              <w:spacing w:line="360" w:lineRule="auto"/>
               <w:rPr>
                 <w:b w:val="0"/>
                 <w:bCs w:val="0"/>
@@ -9005,6 +9561,7 @@
                 <w:ilvl w:val="0"/>
                 <w:numId w:val="13"/>
               </w:numPr>
+              <w:spacing w:line="360" w:lineRule="auto"/>
               <w:rPr>
                 <w:b w:val="0"/>
                 <w:bCs w:val="0"/>
@@ -9021,6 +9578,7 @@
                 <w:ilvl w:val="0"/>
                 <w:numId w:val="13"/>
               </w:numPr>
+              <w:spacing w:line="360" w:lineRule="auto"/>
               <w:rPr>
                 <w:b w:val="0"/>
                 <w:bCs w:val="0"/>
@@ -9041,6 +9599,7 @@
                 <w:ilvl w:val="0"/>
                 <w:numId w:val="13"/>
               </w:numPr>
+              <w:spacing w:line="360" w:lineRule="auto"/>
               <w:rPr>
                 <w:b w:val="0"/>
                 <w:bCs w:val="0"/>
@@ -9057,6 +9616,7 @@
                 <w:ilvl w:val="0"/>
                 <w:numId w:val="13"/>
               </w:numPr>
+              <w:spacing w:line="360" w:lineRule="auto"/>
               <w:rPr>
                 <w:b w:val="0"/>
                 <w:bCs w:val="0"/>
@@ -9079,6 +9639,9 @@
             <w:tcW w:w="9350" w:type="dxa"/>
           </w:tcPr>
           <w:p>
+            <w:pPr>
+              <w:spacing w:line="360" w:lineRule="auto"/>
+            </w:pPr>
             <w:r>
               <w:t>Manifestations of Buddhism in Corporate Management</w:t>
             </w:r>
@@ -9101,6 +9664,7 @@
                 <w:ilvl w:val="0"/>
                 <w:numId w:val="13"/>
               </w:numPr>
+              <w:spacing w:line="360" w:lineRule="auto"/>
             </w:pPr>
             <w:r>
               <w:t>Google – “Search inside yourself”</w:t>
@@ -9113,6 +9677,7 @@
                 <w:ilvl w:val="0"/>
                 <w:numId w:val="13"/>
               </w:numPr>
+              <w:spacing w:line="360" w:lineRule="auto"/>
               <w:rPr>
                 <w:b w:val="0"/>
                 <w:bCs w:val="0"/>
@@ -9133,6 +9698,7 @@
                 <w:ilvl w:val="1"/>
                 <w:numId w:val="13"/>
               </w:numPr>
+              <w:spacing w:line="360" w:lineRule="auto"/>
               <w:rPr>
                 <w:b w:val="0"/>
                 <w:bCs w:val="0"/>
@@ -9149,6 +9715,7 @@
                 <w:ilvl w:val="1"/>
                 <w:numId w:val="13"/>
               </w:numPr>
+              <w:spacing w:line="360" w:lineRule="auto"/>
               <w:rPr>
                 <w:b w:val="0"/>
                 <w:bCs w:val="0"/>
@@ -9169,6 +9736,7 @@
                 <w:ilvl w:val="1"/>
                 <w:numId w:val="13"/>
               </w:numPr>
+              <w:spacing w:line="360" w:lineRule="auto"/>
             </w:pPr>
             <w:r>
               <w:t>right awareness</w:t>
@@ -9181,6 +9749,7 @@
                 <w:ilvl w:val="1"/>
                 <w:numId w:val="13"/>
               </w:numPr>
+              <w:spacing w:line="360" w:lineRule="auto"/>
               <w:rPr>
                 <w:b w:val="0"/>
                 <w:bCs w:val="0"/>
@@ -9201,6 +9770,7 @@
                 <w:ilvl w:val="0"/>
                 <w:numId w:val="13"/>
               </w:numPr>
+              <w:spacing w:line="360" w:lineRule="auto"/>
             </w:pPr>
             <w:r>
               <w:t>how this is applied</w:t>
@@ -9213,6 +9783,7 @@
                 <w:ilvl w:val="1"/>
                 <w:numId w:val="13"/>
               </w:numPr>
+              <w:spacing w:line="360" w:lineRule="auto"/>
               <w:rPr>
                 <w:b w:val="0"/>
                 <w:bCs w:val="0"/>
@@ -9233,6 +9804,7 @@
                 <w:ilvl w:val="2"/>
                 <w:numId w:val="13"/>
               </w:numPr>
+              <w:spacing w:line="360" w:lineRule="auto"/>
             </w:pPr>
             <w:r>
               <w:t>observe thoughts without immediate reaction</w:t>
@@ -9245,6 +9817,7 @@
                 <w:ilvl w:val="2"/>
                 <w:numId w:val="13"/>
               </w:numPr>
+              <w:spacing w:line="360" w:lineRule="auto"/>
               <w:rPr>
                 <w:b w:val="0"/>
                 <w:bCs w:val="0"/>
@@ -9265,8 +9838,10 @@
                 <w:ilvl w:val="2"/>
                 <w:numId w:val="13"/>
               </w:numPr>
-            </w:pPr>
-            <w:r>
+              <w:spacing w:line="360" w:lineRule="auto"/>
+            </w:pPr>
+            <w:r>
+              <w:lastRenderedPageBreak/>
               <w:t xml:space="preserve">reduce ego-driven </w:t>
             </w:r>
             <w:r>
@@ -9280,6 +9855,7 @@
                 <w:ilvl w:val="1"/>
                 <w:numId w:val="13"/>
               </w:numPr>
+              <w:spacing w:line="360" w:lineRule="auto"/>
               <w:rPr>
                 <w:b w:val="0"/>
                 <w:bCs w:val="0"/>
@@ -9300,6 +9876,7 @@
                 <w:ilvl w:val="0"/>
                 <w:numId w:val="13"/>
               </w:numPr>
+              <w:spacing w:line="360" w:lineRule="auto"/>
             </w:pPr>
             <w:r>
               <w:t>what defines this as ‘Buddhist’</w:t>
@@ -9312,6 +9889,7 @@
                 <w:ilvl w:val="1"/>
                 <w:numId w:val="13"/>
               </w:numPr>
+              <w:spacing w:line="360" w:lineRule="auto"/>
               <w:rPr>
                 <w:b w:val="0"/>
                 <w:bCs w:val="0"/>
@@ -9332,6 +9910,7 @@
                 <w:ilvl w:val="1"/>
                 <w:numId w:val="13"/>
               </w:numPr>
+              <w:spacing w:line="360" w:lineRule="auto"/>
             </w:pPr>
             <w:r>
               <w:t>the focus is on</w:t>
@@ -9344,6 +9923,7 @@
                 <w:ilvl w:val="2"/>
                 <w:numId w:val="13"/>
               </w:numPr>
+              <w:spacing w:line="360" w:lineRule="auto"/>
               <w:rPr>
                 <w:b w:val="0"/>
                 <w:bCs w:val="0"/>
@@ -9364,6 +9944,7 @@
                 <w:ilvl w:val="2"/>
                 <w:numId w:val="13"/>
               </w:numPr>
+              <w:spacing w:line="360" w:lineRule="auto"/>
             </w:pPr>
             <w:r>
               <w:t>reduction of craving, aversion, and ego</w:t>
@@ -9376,6 +9957,7 @@
                 <w:ilvl w:val="1"/>
                 <w:numId w:val="13"/>
               </w:numPr>
+              <w:spacing w:line="360" w:lineRule="auto"/>
               <w:rPr>
                 <w:b w:val="0"/>
                 <w:bCs w:val="0"/>
@@ -9399,12 +9981,14 @@
           </w:tcPr>
           <w:p>
             <w:pPr>
-              <w:rPr>
-                <w:b w:val="0"/>
-                <w:bCs w:val="0"/>
-              </w:rPr>
-            </w:pPr>
-            <w:r>
+              <w:spacing w:line="360" w:lineRule="auto"/>
+              <w:rPr>
+                <w:b w:val="0"/>
+                <w:bCs w:val="0"/>
+              </w:rPr>
+            </w:pPr>
+            <w:r>
+              <w:lastRenderedPageBreak/>
               <w:t>Citations</w:t>
             </w:r>
           </w:p>
@@ -9421,6 +10005,7 @@
           </w:tcPr>
           <w:p>
             <w:pPr>
+              <w:spacing w:line="360" w:lineRule="auto"/>
               <w:rPr>
                 <w:b w:val="0"/>
                 <w:bCs w:val="0"/>
@@ -9440,6 +10025,7 @@
           </w:p>
           <w:p>
             <w:pPr>
+              <w:spacing w:line="360" w:lineRule="auto"/>
               <w:rPr>
                 <w:b w:val="0"/>
                 <w:bCs w:val="0"/>
@@ -9449,6 +10035,9 @@
             </w:pPr>
           </w:p>
           <w:p>
+            <w:pPr>
+              <w:spacing w:line="360" w:lineRule="auto"/>
+            </w:pPr>
             <w:r>
               <w:rPr>
                 <w:b w:val="0"/>
@@ -9479,7 +10068,11 @@
         </w:tc>
       </w:tr>
     </w:tbl>
-    <w:p/>
+    <w:p>
+      <w:pPr>
+        <w:spacing w:line="360" w:lineRule="auto"/>
+      </w:pPr>
+    </w:p>
     <w:sectPr>
       <w:headerReference w:type="default" r:id="rId14"/>
       <w:pgSz w:w="12240" w:h="15840"/>

</xml_diff>